<commit_message>
Comments by Nabeel to the report
</commit_message>
<xml_diff>
--- a/Fisibility Report of Academy.docx
+++ b/Fisibility Report of Academy.docx
@@ -1,6 +1,6 @@
 
 <file path=word/document.xml><?xml version="1.0" encoding="utf-8"?>
-<w:document xmlns:ve="http://schemas.openxmlformats.org/markup-compatibility/2006" xmlns:o="urn:schemas-microsoft-com:office:office" xmlns:r="http://schemas.openxmlformats.org/officeDocument/2006/relationships" xmlns:m="http://schemas.openxmlformats.org/officeDocument/2006/math" xmlns:v="urn:schemas-microsoft-com:vml" xmlns:wp="http://schemas.openxmlformats.org/drawingml/2006/wordprocessingDrawing" xmlns:w10="urn:schemas-microsoft-com:office:word" xmlns:w="http://schemas.openxmlformats.org/wordprocessingml/2006/main" xmlns:wne="http://schemas.microsoft.com/office/word/2006/wordml">
+<w:document xmlns:wpc="http://schemas.microsoft.com/office/word/2010/wordprocessingCanvas" xmlns:mc="http://schemas.openxmlformats.org/markup-compatibility/2006" xmlns:o="urn:schemas-microsoft-com:office:office" xmlns:r="http://schemas.openxmlformats.org/officeDocument/2006/relationships" xmlns:m="http://schemas.openxmlformats.org/officeDocument/2006/math" xmlns:v="urn:schemas-microsoft-com:vml" xmlns:wp14="http://schemas.microsoft.com/office/word/2010/wordprocessingDrawing" xmlns:wp="http://schemas.openxmlformats.org/drawingml/2006/wordprocessingDrawing" xmlns:w10="urn:schemas-microsoft-com:office:word" xmlns:w="http://schemas.openxmlformats.org/wordprocessingml/2006/main" xmlns:w14="http://schemas.microsoft.com/office/word/2010/wordml" xmlns:wpg="http://schemas.microsoft.com/office/word/2010/wordprocessingGroup" xmlns:wpi="http://schemas.microsoft.com/office/word/2010/wordprocessingInk" xmlns:wne="http://schemas.microsoft.com/office/word/2006/wordml" xmlns:wps="http://schemas.microsoft.com/office/word/2010/wordprocessingShape" mc:Ignorable="w14 wp14">
   <w:body>
     <w:p>
       <w:pPr>
@@ -173,13 +173,8 @@
         <w:pStyle w:val="Heading1"/>
         <w:jc w:val="center"/>
       </w:pPr>
-      <w:proofErr w:type="spellStart"/>
-      <w:r>
-        <w:t>Matric</w:t>
-      </w:r>
-      <w:proofErr w:type="spellEnd"/>
-      <w:r>
-        <w:t xml:space="preserve"> / O-Level’s &amp; Inter / A-Level’s</w:t>
+      <w:r>
+        <w:t>Matric / O-Level’s &amp; Inter / A-Level’s</w:t>
       </w:r>
     </w:p>
     <w:p>
@@ -212,6 +207,7 @@
           <w:szCs w:val="28"/>
         </w:rPr>
       </w:pPr>
+      <w:commentRangeStart w:id="0"/>
       <w:r>
         <w:rPr>
           <w:rFonts w:asciiTheme="majorHAnsi" w:eastAsiaTheme="majorEastAsia" w:hAnsiTheme="majorHAnsi" w:cstheme="majorBidi"/>
@@ -223,6 +219,13 @@
         </w:rPr>
         <w:t>Technical &amp; Art Courses</w:t>
       </w:r>
+      <w:commentRangeEnd w:id="0"/>
+      <w:r>
+        <w:rPr>
+          <w:rStyle w:val="CommentReference"/>
+        </w:rPr>
+        <w:commentReference w:id="0"/>
+      </w:r>
     </w:p>
     <w:p>
       <w:pPr>
@@ -391,15 +394,7 @@
     </w:p>
     <w:p>
       <w:r>
-        <w:t xml:space="preserve">To start an academy for </w:t>
-      </w:r>
-      <w:proofErr w:type="spellStart"/>
-      <w:r>
-        <w:t>Matric</w:t>
-      </w:r>
-      <w:proofErr w:type="spellEnd"/>
-      <w:r>
-        <w:t xml:space="preserve"> / O-Level’s &amp; </w:t>
+        <w:t xml:space="preserve">To start an academy for Matric / O-Level’s &amp; </w:t>
       </w:r>
       <w:proofErr w:type="gramStart"/>
       <w:r>
@@ -450,6 +445,7 @@
     </w:p>
     <w:p/>
     <w:p>
+      <w:commentRangeStart w:id="1"/>
       <w:r>
         <w:t>Starting from ‘</w:t>
       </w:r>
@@ -461,6 +457,13 @@
       <w:r>
         <w:t xml:space="preserve"> Town, Faisal Town or Garden Town and then move in other areas of Lahore</w:t>
       </w:r>
+      <w:commentRangeEnd w:id="1"/>
+      <w:r>
+        <w:rPr>
+          <w:rStyle w:val="CommentReference"/>
+        </w:rPr>
+        <w:commentReference w:id="1"/>
+      </w:r>
     </w:p>
     <w:p/>
     <w:p>
@@ -487,7 +490,12 @@
         <w:ind w:left="720" w:hanging="720"/>
       </w:pPr>
       <w:r>
-        <w:t xml:space="preserve">The concept of academy is to provide tuition and coaching services to students from different background and want to pursue different carrier </w:t>
+        <w:t xml:space="preserve">The concept of academy is to provide tuition and coaching services to students from different background and want to pursue different </w:t>
+      </w:r>
+      <w:bookmarkStart w:id="2" w:name="_GoBack"/>
+      <w:bookmarkEnd w:id="2"/>
+      <w:r>
+        <w:t xml:space="preserve">carrier </w:t>
       </w:r>
       <w:r>
         <w:t>paths.</w:t>
@@ -509,13 +517,8 @@
           <w:numId w:val="7"/>
         </w:numPr>
       </w:pPr>
-      <w:proofErr w:type="spellStart"/>
-      <w:r>
-        <w:t>Matric</w:t>
-      </w:r>
-      <w:proofErr w:type="spellEnd"/>
-      <w:r>
-        <w:t xml:space="preserve"> / O-Levels</w:t>
+      <w:r>
+        <w:t>Matric / O-Levels</w:t>
       </w:r>
     </w:p>
     <w:p>
@@ -592,7 +595,7 @@
       <w:tblPr>
         <w:tblStyle w:val="LightGrid-Accent11"/>
         <w:tblW w:w="0" w:type="auto"/>
-        <w:tblLook w:val="04A0"/>
+        <w:tblLook w:val="04A0" w:firstRow="1" w:lastRow="0" w:firstColumn="1" w:lastColumn="0" w:noHBand="0" w:noVBand="1"/>
       </w:tblPr>
       <w:tblGrid>
         <w:gridCol w:w="558"/>
@@ -601,11 +604,11 @@
       </w:tblGrid>
       <w:tr>
         <w:trPr>
-          <w:cnfStyle w:val="100000000000"/>
+          <w:cnfStyle w:val="100000000000" w:firstRow="1" w:lastRow="0" w:firstColumn="0" w:lastColumn="0" w:oddVBand="0" w:evenVBand="0" w:oddHBand="0" w:evenHBand="0" w:firstRowFirstColumn="0" w:firstRowLastColumn="0" w:lastRowFirstColumn="0" w:lastRowLastColumn="0"/>
         </w:trPr>
         <w:tc>
           <w:tcPr>
-            <w:cnfStyle w:val="001000000000"/>
+            <w:cnfStyle w:val="001000000000" w:firstRow="0" w:lastRow="0" w:firstColumn="1" w:lastColumn="0" w:oddVBand="0" w:evenVBand="0" w:oddHBand="0" w:evenHBand="0" w:firstRowFirstColumn="0" w:firstRowLastColumn="0" w:lastRowFirstColumn="0" w:lastRowLastColumn="0"/>
             <w:tcW w:w="558" w:type="dxa"/>
           </w:tcPr>
           <w:p>
@@ -621,7 +624,7 @@
           <w:p>
             <w:pPr>
               <w:jc w:val="center"/>
-              <w:cnfStyle w:val="100000000000"/>
+              <w:cnfStyle w:val="100000000000" w:firstRow="1" w:lastRow="0" w:firstColumn="0" w:lastColumn="0" w:oddVBand="0" w:evenVBand="0" w:oddHBand="0" w:evenHBand="0" w:firstRowFirstColumn="0" w:firstRowLastColumn="0" w:lastRowFirstColumn="0" w:lastRowLastColumn="0"/>
             </w:pPr>
             <w:r>
               <w:t>Particular</w:t>
@@ -635,7 +638,7 @@
           <w:p>
             <w:pPr>
               <w:jc w:val="center"/>
-              <w:cnfStyle w:val="100000000000"/>
+              <w:cnfStyle w:val="100000000000" w:firstRow="1" w:lastRow="0" w:firstColumn="0" w:lastColumn="0" w:oddVBand="0" w:evenVBand="0" w:oddHBand="0" w:evenHBand="0" w:firstRowFirstColumn="0" w:firstRowLastColumn="0" w:lastRowFirstColumn="0" w:lastRowLastColumn="0"/>
             </w:pPr>
             <w:r>
               <w:t>Cost</w:t>
@@ -644,7 +647,7 @@
           <w:p>
             <w:pPr>
               <w:jc w:val="center"/>
-              <w:cnfStyle w:val="100000000000"/>
+              <w:cnfStyle w:val="100000000000" w:firstRow="1" w:lastRow="0" w:firstColumn="0" w:lastColumn="0" w:oddVBand="0" w:evenVBand="0" w:oddHBand="0" w:evenHBand="0" w:firstRowFirstColumn="0" w:firstRowLastColumn="0" w:lastRowFirstColumn="0" w:lastRowLastColumn="0"/>
             </w:pPr>
             <w:r>
               <w:t xml:space="preserve">Rs. </w:t>
@@ -654,11 +657,11 @@
       </w:tr>
       <w:tr>
         <w:trPr>
-          <w:cnfStyle w:val="000000100000"/>
+          <w:cnfStyle w:val="000000100000" w:firstRow="0" w:lastRow="0" w:firstColumn="0" w:lastColumn="0" w:oddVBand="0" w:evenVBand="0" w:oddHBand="1" w:evenHBand="0" w:firstRowFirstColumn="0" w:firstRowLastColumn="0" w:lastRowFirstColumn="0" w:lastRowLastColumn="0"/>
         </w:trPr>
         <w:tc>
           <w:tcPr>
-            <w:cnfStyle w:val="001000000000"/>
+            <w:cnfStyle w:val="001000000000" w:firstRow="0" w:lastRow="0" w:firstColumn="1" w:lastColumn="0" w:oddVBand="0" w:evenVBand="0" w:oddHBand="0" w:evenHBand="0" w:firstRowFirstColumn="0" w:firstRowLastColumn="0" w:lastRowFirstColumn="0" w:lastRowLastColumn="0"/>
             <w:tcW w:w="558" w:type="dxa"/>
           </w:tcPr>
           <w:p>
@@ -676,7 +679,7 @@
           </w:tcPr>
           <w:p>
             <w:pPr>
-              <w:cnfStyle w:val="000000100000"/>
+              <w:cnfStyle w:val="000000100000" w:firstRow="0" w:lastRow="0" w:firstColumn="0" w:lastColumn="0" w:oddVBand="0" w:evenVBand="0" w:oddHBand="1" w:evenHBand="0" w:firstRowFirstColumn="0" w:firstRowLastColumn="0" w:lastRowFirstColumn="0" w:lastRowLastColumn="0"/>
             </w:pPr>
             <w:r>
               <w:t>10 Marla House</w:t>
@@ -702,7 +705,7 @@
           <w:p>
             <w:pPr>
               <w:jc w:val="center"/>
-              <w:cnfStyle w:val="000000100000"/>
+              <w:cnfStyle w:val="000000100000" w:firstRow="0" w:lastRow="0" w:firstColumn="0" w:lastColumn="0" w:oddVBand="0" w:evenVBand="0" w:oddHBand="1" w:evenHBand="0" w:firstRowFirstColumn="0" w:firstRowLastColumn="0" w:lastRowFirstColumn="0" w:lastRowLastColumn="0"/>
             </w:pPr>
             <w:r>
               <w:t>100,000</w:t>
@@ -712,11 +715,11 @@
       </w:tr>
       <w:tr>
         <w:trPr>
-          <w:cnfStyle w:val="000000010000"/>
+          <w:cnfStyle w:val="000000010000" w:firstRow="0" w:lastRow="0" w:firstColumn="0" w:lastColumn="0" w:oddVBand="0" w:evenVBand="0" w:oddHBand="0" w:evenHBand="1" w:firstRowFirstColumn="0" w:firstRowLastColumn="0" w:lastRowFirstColumn="0" w:lastRowLastColumn="0"/>
         </w:trPr>
         <w:tc>
           <w:tcPr>
-            <w:cnfStyle w:val="001000000000"/>
+            <w:cnfStyle w:val="001000000000" w:firstRow="0" w:lastRow="0" w:firstColumn="1" w:lastColumn="0" w:oddVBand="0" w:evenVBand="0" w:oddHBand="0" w:evenHBand="0" w:firstRowFirstColumn="0" w:firstRowLastColumn="0" w:lastRowFirstColumn="0" w:lastRowLastColumn="0"/>
             <w:tcW w:w="558" w:type="dxa"/>
           </w:tcPr>
           <w:p>
@@ -734,7 +737,7 @@
           </w:tcPr>
           <w:p>
             <w:pPr>
-              <w:cnfStyle w:val="000000010000"/>
+              <w:cnfStyle w:val="000000010000" w:firstRow="0" w:lastRow="0" w:firstColumn="0" w:lastColumn="0" w:oddVBand="0" w:evenVBand="0" w:oddHBand="0" w:evenHBand="1" w:firstRowFirstColumn="0" w:firstRowLastColumn="0" w:lastRowFirstColumn="0" w:lastRowLastColumn="0"/>
             </w:pPr>
             <w:r>
               <w:t>Renovation Cost</w:t>
@@ -748,7 +751,7 @@
           <w:p>
             <w:pPr>
               <w:jc w:val="center"/>
-              <w:cnfStyle w:val="000000010000"/>
+              <w:cnfStyle w:val="000000010000" w:firstRow="0" w:lastRow="0" w:firstColumn="0" w:lastColumn="0" w:oddVBand="0" w:evenVBand="0" w:oddHBand="0" w:evenHBand="1" w:firstRowFirstColumn="0" w:firstRowLastColumn="0" w:lastRowFirstColumn="0" w:lastRowLastColumn="0"/>
             </w:pPr>
             <w:r>
               <w:t>2</w:t>
@@ -761,11 +764,11 @@
       </w:tr>
       <w:tr>
         <w:trPr>
-          <w:cnfStyle w:val="000000100000"/>
+          <w:cnfStyle w:val="000000100000" w:firstRow="0" w:lastRow="0" w:firstColumn="0" w:lastColumn="0" w:oddVBand="0" w:evenVBand="0" w:oddHBand="1" w:evenHBand="0" w:firstRowFirstColumn="0" w:firstRowLastColumn="0" w:lastRowFirstColumn="0" w:lastRowLastColumn="0"/>
         </w:trPr>
         <w:tc>
           <w:tcPr>
-            <w:cnfStyle w:val="001000000000"/>
+            <w:cnfStyle w:val="001000000000" w:firstRow="0" w:lastRow="0" w:firstColumn="1" w:lastColumn="0" w:oddVBand="0" w:evenVBand="0" w:oddHBand="0" w:evenHBand="0" w:firstRowFirstColumn="0" w:firstRowLastColumn="0" w:lastRowFirstColumn="0" w:lastRowLastColumn="0"/>
             <w:tcW w:w="558" w:type="dxa"/>
           </w:tcPr>
           <w:p>
@@ -783,7 +786,7 @@
           </w:tcPr>
           <w:p>
             <w:pPr>
-              <w:cnfStyle w:val="000000100000"/>
+              <w:cnfStyle w:val="000000100000" w:firstRow="0" w:lastRow="0" w:firstColumn="0" w:lastColumn="0" w:oddVBand="0" w:evenVBand="0" w:oddHBand="1" w:evenHBand="0" w:firstRowFirstColumn="0" w:firstRowLastColumn="0" w:lastRowFirstColumn="0" w:lastRowLastColumn="0"/>
             </w:pPr>
             <w:r>
               <w:t>Furniture</w:t>
@@ -797,7 +800,7 @@
           <w:p>
             <w:pPr>
               <w:jc w:val="center"/>
-              <w:cnfStyle w:val="000000100000"/>
+              <w:cnfStyle w:val="000000100000" w:firstRow="0" w:lastRow="0" w:firstColumn="0" w:lastColumn="0" w:oddVBand="0" w:evenVBand="0" w:oddHBand="1" w:evenHBand="0" w:firstRowFirstColumn="0" w:firstRowLastColumn="0" w:lastRowFirstColumn="0" w:lastRowLastColumn="0"/>
             </w:pPr>
             <w:r>
               <w:t>250,000</w:t>
@@ -807,11 +810,11 @@
       </w:tr>
       <w:tr>
         <w:trPr>
-          <w:cnfStyle w:val="000000010000"/>
+          <w:cnfStyle w:val="000000010000" w:firstRow="0" w:lastRow="0" w:firstColumn="0" w:lastColumn="0" w:oddVBand="0" w:evenVBand="0" w:oddHBand="0" w:evenHBand="1" w:firstRowFirstColumn="0" w:firstRowLastColumn="0" w:lastRowFirstColumn="0" w:lastRowLastColumn="0"/>
         </w:trPr>
         <w:tc>
           <w:tcPr>
-            <w:cnfStyle w:val="001000000000"/>
+            <w:cnfStyle w:val="001000000000" w:firstRow="0" w:lastRow="0" w:firstColumn="1" w:lastColumn="0" w:oddVBand="0" w:evenVBand="0" w:oddHBand="0" w:evenHBand="0" w:firstRowFirstColumn="0" w:firstRowLastColumn="0" w:lastRowFirstColumn="0" w:lastRowLastColumn="0"/>
             <w:tcW w:w="558" w:type="dxa"/>
           </w:tcPr>
           <w:p>
@@ -829,7 +832,7 @@
           </w:tcPr>
           <w:p>
             <w:pPr>
-              <w:cnfStyle w:val="000000010000"/>
+              <w:cnfStyle w:val="000000010000" w:firstRow="0" w:lastRow="0" w:firstColumn="0" w:lastColumn="0" w:oddVBand="0" w:evenVBand="0" w:oddHBand="0" w:evenHBand="1" w:firstRowFirstColumn="0" w:firstRowLastColumn="0" w:lastRowFirstColumn="0" w:lastRowLastColumn="0"/>
             </w:pPr>
             <w:r>
               <w:t>Black / White Board</w:t>
@@ -843,7 +846,7 @@
           <w:p>
             <w:pPr>
               <w:jc w:val="center"/>
-              <w:cnfStyle w:val="000000010000"/>
+              <w:cnfStyle w:val="000000010000" w:firstRow="0" w:lastRow="0" w:firstColumn="0" w:lastColumn="0" w:oddVBand="0" w:evenVBand="0" w:oddHBand="0" w:evenHBand="1" w:firstRowFirstColumn="0" w:firstRowLastColumn="0" w:lastRowFirstColumn="0" w:lastRowLastColumn="0"/>
             </w:pPr>
             <w:r>
               <w:t>3</w:t>
@@ -856,11 +859,11 @@
       </w:tr>
       <w:tr>
         <w:trPr>
-          <w:cnfStyle w:val="000000100000"/>
+          <w:cnfStyle w:val="000000100000" w:firstRow="0" w:lastRow="0" w:firstColumn="0" w:lastColumn="0" w:oddVBand="0" w:evenVBand="0" w:oddHBand="1" w:evenHBand="0" w:firstRowFirstColumn="0" w:firstRowLastColumn="0" w:lastRowFirstColumn="0" w:lastRowLastColumn="0"/>
         </w:trPr>
         <w:tc>
           <w:tcPr>
-            <w:cnfStyle w:val="001000000000"/>
+            <w:cnfStyle w:val="001000000000" w:firstRow="0" w:lastRow="0" w:firstColumn="1" w:lastColumn="0" w:oddVBand="0" w:evenVBand="0" w:oddHBand="0" w:evenHBand="0" w:firstRowFirstColumn="0" w:firstRowLastColumn="0" w:lastRowFirstColumn="0" w:lastRowLastColumn="0"/>
             <w:tcW w:w="558" w:type="dxa"/>
           </w:tcPr>
           <w:p>
@@ -878,7 +881,7 @@
           </w:tcPr>
           <w:p>
             <w:pPr>
-              <w:cnfStyle w:val="000000100000"/>
+              <w:cnfStyle w:val="000000100000" w:firstRow="0" w:lastRow="0" w:firstColumn="0" w:lastColumn="0" w:oddVBand="0" w:evenVBand="0" w:oddHBand="1" w:evenHBand="0" w:firstRowFirstColumn="0" w:firstRowLastColumn="0" w:lastRowFirstColumn="0" w:lastRowLastColumn="0"/>
             </w:pPr>
             <w:r>
               <w:t>Air Conditioning Units (</w:t>
@@ -898,7 +901,7 @@
           <w:p>
             <w:pPr>
               <w:jc w:val="center"/>
-              <w:cnfStyle w:val="000000100000"/>
+              <w:cnfStyle w:val="000000100000" w:firstRow="0" w:lastRow="0" w:firstColumn="0" w:lastColumn="0" w:oddVBand="0" w:evenVBand="0" w:oddHBand="1" w:evenHBand="0" w:firstRowFirstColumn="0" w:firstRowLastColumn="0" w:lastRowFirstColumn="0" w:lastRowLastColumn="0"/>
             </w:pPr>
             <w:r>
               <w:t>40000*9 = 36</w:t>
@@ -911,11 +914,11 @@
       </w:tr>
       <w:tr>
         <w:trPr>
-          <w:cnfStyle w:val="000000010000"/>
+          <w:cnfStyle w:val="000000010000" w:firstRow="0" w:lastRow="0" w:firstColumn="0" w:lastColumn="0" w:oddVBand="0" w:evenVBand="0" w:oddHBand="0" w:evenHBand="1" w:firstRowFirstColumn="0" w:firstRowLastColumn="0" w:lastRowFirstColumn="0" w:lastRowLastColumn="0"/>
         </w:trPr>
         <w:tc>
           <w:tcPr>
-            <w:cnfStyle w:val="001000000000"/>
+            <w:cnfStyle w:val="001000000000" w:firstRow="0" w:lastRow="0" w:firstColumn="1" w:lastColumn="0" w:oddVBand="0" w:evenVBand="0" w:oddHBand="0" w:evenHBand="0" w:firstRowFirstColumn="0" w:firstRowLastColumn="0" w:lastRowFirstColumn="0" w:lastRowLastColumn="0"/>
             <w:tcW w:w="558" w:type="dxa"/>
           </w:tcPr>
           <w:p>
@@ -933,7 +936,7 @@
           </w:tcPr>
           <w:p>
             <w:pPr>
-              <w:cnfStyle w:val="000000010000"/>
+              <w:cnfStyle w:val="000000010000" w:firstRow="0" w:lastRow="0" w:firstColumn="0" w:lastColumn="0" w:oddVBand="0" w:evenVBand="0" w:oddHBand="0" w:evenHBand="1" w:firstRowFirstColumn="0" w:firstRowLastColumn="0" w:lastRowFirstColumn="0" w:lastRowLastColumn="0"/>
             </w:pPr>
             <w:r>
               <w:t>Computers (</w:t>
@@ -953,7 +956,7 @@
           <w:p>
             <w:pPr>
               <w:jc w:val="center"/>
-              <w:cnfStyle w:val="000000010000"/>
+              <w:cnfStyle w:val="000000010000" w:firstRow="0" w:lastRow="0" w:firstColumn="0" w:lastColumn="0" w:oddVBand="0" w:evenVBand="0" w:oddHBand="0" w:evenHBand="1" w:firstRowFirstColumn="0" w:firstRowLastColumn="0" w:lastRowFirstColumn="0" w:lastRowLastColumn="0"/>
             </w:pPr>
             <w:r>
               <w:t>30</w:t>
@@ -969,11 +972,11 @@
       </w:tr>
       <w:tr>
         <w:trPr>
-          <w:cnfStyle w:val="000000100000"/>
+          <w:cnfStyle w:val="000000100000" w:firstRow="0" w:lastRow="0" w:firstColumn="0" w:lastColumn="0" w:oddVBand="0" w:evenVBand="0" w:oddHBand="1" w:evenHBand="0" w:firstRowFirstColumn="0" w:firstRowLastColumn="0" w:lastRowFirstColumn="0" w:lastRowLastColumn="0"/>
         </w:trPr>
         <w:tc>
           <w:tcPr>
-            <w:cnfStyle w:val="001000000000"/>
+            <w:cnfStyle w:val="001000000000" w:firstRow="0" w:lastRow="0" w:firstColumn="1" w:lastColumn="0" w:oddVBand="0" w:evenVBand="0" w:oddHBand="0" w:evenHBand="0" w:firstRowFirstColumn="0" w:firstRowLastColumn="0" w:lastRowFirstColumn="0" w:lastRowLastColumn="0"/>
             <w:tcW w:w="558" w:type="dxa"/>
           </w:tcPr>
           <w:p>
@@ -991,7 +994,7 @@
           </w:tcPr>
           <w:p>
             <w:pPr>
-              <w:cnfStyle w:val="000000100000"/>
+              <w:cnfStyle w:val="000000100000" w:firstRow="0" w:lastRow="0" w:firstColumn="0" w:lastColumn="0" w:oddVBand="0" w:evenVBand="0" w:oddHBand="1" w:evenHBand="0" w:firstRowFirstColumn="0" w:firstRowLastColumn="0" w:lastRowFirstColumn="0" w:lastRowLastColumn="0"/>
             </w:pPr>
             <w:r>
               <w:t>Security Cameras</w:t>
@@ -1005,7 +1008,7 @@
           <w:p>
             <w:pPr>
               <w:jc w:val="center"/>
-              <w:cnfStyle w:val="000000100000"/>
+              <w:cnfStyle w:val="000000100000" w:firstRow="0" w:lastRow="0" w:firstColumn="0" w:lastColumn="0" w:oddVBand="0" w:evenVBand="0" w:oddHBand="1" w:evenHBand="0" w:firstRowFirstColumn="0" w:firstRowLastColumn="0" w:lastRowFirstColumn="0" w:lastRowLastColumn="0"/>
             </w:pPr>
             <w:r>
               <w:t>30,000</w:t>
@@ -1015,11 +1018,11 @@
       </w:tr>
       <w:tr>
         <w:trPr>
-          <w:cnfStyle w:val="000000010000"/>
+          <w:cnfStyle w:val="000000010000" w:firstRow="0" w:lastRow="0" w:firstColumn="0" w:lastColumn="0" w:oddVBand="0" w:evenVBand="0" w:oddHBand="0" w:evenHBand="1" w:firstRowFirstColumn="0" w:firstRowLastColumn="0" w:lastRowFirstColumn="0" w:lastRowLastColumn="0"/>
         </w:trPr>
         <w:tc>
           <w:tcPr>
-            <w:cnfStyle w:val="001000000000"/>
+            <w:cnfStyle w:val="001000000000" w:firstRow="0" w:lastRow="0" w:firstColumn="1" w:lastColumn="0" w:oddVBand="0" w:evenVBand="0" w:oddHBand="0" w:evenHBand="0" w:firstRowFirstColumn="0" w:firstRowLastColumn="0" w:lastRowFirstColumn="0" w:lastRowLastColumn="0"/>
             <w:tcW w:w="558" w:type="dxa"/>
           </w:tcPr>
           <w:p>
@@ -1037,7 +1040,7 @@
           </w:tcPr>
           <w:p>
             <w:pPr>
-              <w:cnfStyle w:val="000000010000"/>
+              <w:cnfStyle w:val="000000010000" w:firstRow="0" w:lastRow="0" w:firstColumn="0" w:lastColumn="0" w:oddVBand="0" w:evenVBand="0" w:oddHBand="0" w:evenHBand="1" w:firstRowFirstColumn="0" w:firstRowLastColumn="0" w:lastRowFirstColumn="0" w:lastRowLastColumn="0"/>
             </w:pPr>
             <w:r>
               <w:t>Generators</w:t>
@@ -1051,7 +1054,7 @@
           <w:p>
             <w:pPr>
               <w:jc w:val="center"/>
-              <w:cnfStyle w:val="000000010000"/>
+              <w:cnfStyle w:val="000000010000" w:firstRow="0" w:lastRow="0" w:firstColumn="0" w:lastColumn="0" w:oddVBand="0" w:evenVBand="0" w:oddHBand="0" w:evenHBand="1" w:firstRowFirstColumn="0" w:firstRowLastColumn="0" w:lastRowFirstColumn="0" w:lastRowLastColumn="0"/>
             </w:pPr>
             <w:r>
               <w:t>100,000</w:t>
@@ -1061,11 +1064,11 @@
       </w:tr>
       <w:tr>
         <w:trPr>
-          <w:cnfStyle w:val="000000100000"/>
+          <w:cnfStyle w:val="000000100000" w:firstRow="0" w:lastRow="0" w:firstColumn="0" w:lastColumn="0" w:oddVBand="0" w:evenVBand="0" w:oddHBand="1" w:evenHBand="0" w:firstRowFirstColumn="0" w:firstRowLastColumn="0" w:lastRowFirstColumn="0" w:lastRowLastColumn="0"/>
         </w:trPr>
         <w:tc>
           <w:tcPr>
-            <w:cnfStyle w:val="001000000000"/>
+            <w:cnfStyle w:val="001000000000" w:firstRow="0" w:lastRow="0" w:firstColumn="1" w:lastColumn="0" w:oddVBand="0" w:evenVBand="0" w:oddHBand="0" w:evenHBand="0" w:firstRowFirstColumn="0" w:firstRowLastColumn="0" w:lastRowFirstColumn="0" w:lastRowLastColumn="0"/>
             <w:tcW w:w="558" w:type="dxa"/>
           </w:tcPr>
           <w:p>
@@ -1083,7 +1086,7 @@
           </w:tcPr>
           <w:p>
             <w:pPr>
-              <w:cnfStyle w:val="000000100000"/>
+              <w:cnfStyle w:val="000000100000" w:firstRow="0" w:lastRow="0" w:firstColumn="0" w:lastColumn="0" w:oddVBand="0" w:evenVBand="0" w:oddHBand="1" w:evenHBand="0" w:firstRowFirstColumn="0" w:firstRowLastColumn="0" w:lastRowFirstColumn="0" w:lastRowLastColumn="0"/>
             </w:pPr>
             <w:r>
               <w:t xml:space="preserve">Stationary &amp; Miscellaneous </w:t>
@@ -1097,7 +1100,7 @@
           <w:p>
             <w:pPr>
               <w:jc w:val="center"/>
-              <w:cnfStyle w:val="000000100000"/>
+              <w:cnfStyle w:val="000000100000" w:firstRow="0" w:lastRow="0" w:firstColumn="0" w:lastColumn="0" w:oddVBand="0" w:evenVBand="0" w:oddHBand="1" w:evenHBand="0" w:firstRowFirstColumn="0" w:firstRowLastColumn="0" w:lastRowFirstColumn="0" w:lastRowLastColumn="0"/>
             </w:pPr>
             <w:r>
               <w:t>50,000</w:t>
@@ -1107,11 +1110,11 @@
       </w:tr>
       <w:tr>
         <w:trPr>
-          <w:cnfStyle w:val="000000010000"/>
+          <w:cnfStyle w:val="000000010000" w:firstRow="0" w:lastRow="0" w:firstColumn="0" w:lastColumn="0" w:oddVBand="0" w:evenVBand="0" w:oddHBand="0" w:evenHBand="1" w:firstRowFirstColumn="0" w:firstRowLastColumn="0" w:lastRowFirstColumn="0" w:lastRowLastColumn="0"/>
         </w:trPr>
         <w:tc>
           <w:tcPr>
-            <w:cnfStyle w:val="001000000000"/>
+            <w:cnfStyle w:val="001000000000" w:firstRow="0" w:lastRow="0" w:firstColumn="1" w:lastColumn="0" w:oddVBand="0" w:evenVBand="0" w:oddHBand="0" w:evenHBand="0" w:firstRowFirstColumn="0" w:firstRowLastColumn="0" w:lastRowFirstColumn="0" w:lastRowLastColumn="0"/>
             <w:tcW w:w="558" w:type="dxa"/>
           </w:tcPr>
           <w:p>
@@ -1127,7 +1130,7 @@
           <w:p>
             <w:pPr>
               <w:jc w:val="center"/>
-              <w:cnfStyle w:val="000000010000"/>
+              <w:cnfStyle w:val="000000010000" w:firstRow="0" w:lastRow="0" w:firstColumn="0" w:lastColumn="0" w:oddVBand="0" w:evenVBand="0" w:oddHBand="0" w:evenHBand="1" w:firstRowFirstColumn="0" w:firstRowLastColumn="0" w:lastRowFirstColumn="0" w:lastRowLastColumn="0"/>
               <w:rPr>
                 <w:color w:val="FF0000"/>
               </w:rPr>
@@ -1141,7 +1144,7 @@
           <w:p>
             <w:pPr>
               <w:jc w:val="center"/>
-              <w:cnfStyle w:val="000000010000"/>
+              <w:cnfStyle w:val="000000010000" w:firstRow="0" w:lastRow="0" w:firstColumn="0" w:lastColumn="0" w:oddVBand="0" w:evenVBand="0" w:oddHBand="0" w:evenHBand="1" w:firstRowFirstColumn="0" w:firstRowLastColumn="0" w:lastRowFirstColumn="0" w:lastRowLastColumn="0"/>
               <w:rPr>
                 <w:color w:val="FF0000"/>
               </w:rPr>
@@ -1151,11 +1154,11 @@
       </w:tr>
       <w:tr>
         <w:trPr>
-          <w:cnfStyle w:val="000000100000"/>
+          <w:cnfStyle w:val="000000100000" w:firstRow="0" w:lastRow="0" w:firstColumn="0" w:lastColumn="0" w:oddVBand="0" w:evenVBand="0" w:oddHBand="1" w:evenHBand="0" w:firstRowFirstColumn="0" w:firstRowLastColumn="0" w:lastRowFirstColumn="0" w:lastRowLastColumn="0"/>
         </w:trPr>
         <w:tc>
           <w:tcPr>
-            <w:cnfStyle w:val="001000000000"/>
+            <w:cnfStyle w:val="001000000000" w:firstRow="0" w:lastRow="0" w:firstColumn="1" w:lastColumn="0" w:oddVBand="0" w:evenVBand="0" w:oddHBand="0" w:evenHBand="0" w:firstRowFirstColumn="0" w:firstRowLastColumn="0" w:lastRowFirstColumn="0" w:lastRowLastColumn="0"/>
             <w:tcW w:w="558" w:type="dxa"/>
           </w:tcPr>
           <w:p>
@@ -1171,7 +1174,7 @@
           <w:p>
             <w:pPr>
               <w:jc w:val="center"/>
-              <w:cnfStyle w:val="000000100000"/>
+              <w:cnfStyle w:val="000000100000" w:firstRow="0" w:lastRow="0" w:firstColumn="0" w:lastColumn="0" w:oddVBand="0" w:evenVBand="0" w:oddHBand="1" w:evenHBand="0" w:firstRowFirstColumn="0" w:firstRowLastColumn="0" w:lastRowFirstColumn="0" w:lastRowLastColumn="0"/>
               <w:rPr>
                 <w:color w:val="FF0000"/>
               </w:rPr>
@@ -1191,7 +1194,7 @@
           <w:p>
             <w:pPr>
               <w:jc w:val="center"/>
-              <w:cnfStyle w:val="000000100000"/>
+              <w:cnfStyle w:val="000000100000" w:firstRow="0" w:lastRow="0" w:firstColumn="0" w:lastColumn="0" w:oddVBand="0" w:evenVBand="0" w:oddHBand="1" w:evenHBand="0" w:firstRowFirstColumn="0" w:firstRowLastColumn="0" w:lastRowFirstColumn="0" w:lastRowLastColumn="0"/>
               <w:rPr>
                 <w:color w:val="FF0000"/>
               </w:rPr>
@@ -1223,7 +1226,7 @@
       <w:tblPr>
         <w:tblStyle w:val="LightGrid-Accent11"/>
         <w:tblW w:w="0" w:type="auto"/>
-        <w:tblLook w:val="04A0"/>
+        <w:tblLook w:val="04A0" w:firstRow="1" w:lastRow="0" w:firstColumn="1" w:lastColumn="0" w:noHBand="0" w:noVBand="1"/>
       </w:tblPr>
       <w:tblGrid>
         <w:gridCol w:w="748"/>
@@ -1234,12 +1237,12 @@
       </w:tblGrid>
       <w:tr>
         <w:trPr>
-          <w:cnfStyle w:val="100000000000"/>
+          <w:cnfStyle w:val="100000000000" w:firstRow="1" w:lastRow="0" w:firstColumn="0" w:lastColumn="0" w:oddVBand="0" w:evenVBand="0" w:oddHBand="0" w:evenHBand="0" w:firstRowFirstColumn="0" w:firstRowLastColumn="0" w:lastRowFirstColumn="0" w:lastRowLastColumn="0"/>
           <w:trHeight w:val="520"/>
         </w:trPr>
         <w:tc>
           <w:tcPr>
-            <w:cnfStyle w:val="001000000000"/>
+            <w:cnfStyle w:val="001000000000" w:firstRow="0" w:lastRow="0" w:firstColumn="1" w:lastColumn="0" w:oddVBand="0" w:evenVBand="0" w:oddHBand="0" w:evenHBand="0" w:firstRowFirstColumn="0" w:firstRowLastColumn="0" w:lastRowFirstColumn="0" w:lastRowLastColumn="0"/>
             <w:tcW w:w="748" w:type="dxa"/>
           </w:tcPr>
           <w:p>
@@ -1275,7 +1278,7 @@
                 <w:tab w:val="left" w:pos="2985"/>
               </w:tabs>
               <w:jc w:val="center"/>
-              <w:cnfStyle w:val="100000000000"/>
+              <w:cnfStyle w:val="100000000000" w:firstRow="1" w:lastRow="0" w:firstColumn="0" w:lastColumn="0" w:oddVBand="0" w:evenVBand="0" w:oddHBand="0" w:evenHBand="0" w:firstRowFirstColumn="0" w:firstRowLastColumn="0" w:lastRowFirstColumn="0" w:lastRowLastColumn="0"/>
               <w:rPr>
                 <w:color w:val="333333"/>
                 <w:sz w:val="32"/>
@@ -1294,7 +1297,7 @@
                 <w:tab w:val="left" w:pos="2985"/>
               </w:tabs>
               <w:jc w:val="center"/>
-              <w:cnfStyle w:val="100000000000"/>
+              <w:cnfStyle w:val="100000000000" w:firstRow="1" w:lastRow="0" w:firstColumn="0" w:lastColumn="0" w:oddVBand="0" w:evenVBand="0" w:oddHBand="0" w:evenHBand="0" w:firstRowFirstColumn="0" w:firstRowLastColumn="0" w:lastRowFirstColumn="0" w:lastRowLastColumn="0"/>
               <w:rPr>
                 <w:b w:val="0"/>
                 <w:color w:val="333333"/>
@@ -1322,7 +1325,7 @@
                 <w:tab w:val="left" w:pos="2985"/>
               </w:tabs>
               <w:jc w:val="center"/>
-              <w:cnfStyle w:val="100000000000"/>
+              <w:cnfStyle w:val="100000000000" w:firstRow="1" w:lastRow="0" w:firstColumn="0" w:lastColumn="0" w:oddVBand="0" w:evenVBand="0" w:oddHBand="0" w:evenHBand="0" w:firstRowFirstColumn="0" w:firstRowLastColumn="0" w:lastRowFirstColumn="0" w:lastRowLastColumn="0"/>
               <w:rPr>
                 <w:b w:val="0"/>
                 <w:color w:val="333333"/>
@@ -1345,7 +1348,7 @@
                 <w:tab w:val="left" w:pos="2985"/>
               </w:tabs>
               <w:jc w:val="center"/>
-              <w:cnfStyle w:val="100000000000"/>
+              <w:cnfStyle w:val="100000000000" w:firstRow="1" w:lastRow="0" w:firstColumn="0" w:lastColumn="0" w:oddVBand="0" w:evenVBand="0" w:oddHBand="0" w:evenHBand="0" w:firstRowFirstColumn="0" w:firstRowLastColumn="0" w:lastRowFirstColumn="0" w:lastRowLastColumn="0"/>
               <w:rPr>
                 <w:b w:val="0"/>
                 <w:color w:val="333333"/>
@@ -1373,7 +1376,7 @@
                 <w:tab w:val="left" w:pos="2985"/>
               </w:tabs>
               <w:jc w:val="center"/>
-              <w:cnfStyle w:val="100000000000"/>
+              <w:cnfStyle w:val="100000000000" w:firstRow="1" w:lastRow="0" w:firstColumn="0" w:lastColumn="0" w:oddVBand="0" w:evenVBand="0" w:oddHBand="0" w:evenHBand="0" w:firstRowFirstColumn="0" w:firstRowLastColumn="0" w:lastRowFirstColumn="0" w:lastRowLastColumn="0"/>
               <w:rPr>
                 <w:b w:val="0"/>
                 <w:color w:val="333333"/>
@@ -1396,7 +1399,7 @@
                 <w:tab w:val="left" w:pos="2985"/>
               </w:tabs>
               <w:jc w:val="center"/>
-              <w:cnfStyle w:val="100000000000"/>
+              <w:cnfStyle w:val="100000000000" w:firstRow="1" w:lastRow="0" w:firstColumn="0" w:lastColumn="0" w:oddVBand="0" w:evenVBand="0" w:oddHBand="0" w:evenHBand="0" w:firstRowFirstColumn="0" w:firstRowLastColumn="0" w:lastRowFirstColumn="0" w:lastRowLastColumn="0"/>
               <w:rPr>
                 <w:color w:val="333333"/>
                 <w:sz w:val="32"/>
@@ -1416,11 +1419,11 @@
       </w:tr>
       <w:tr>
         <w:trPr>
-          <w:cnfStyle w:val="000000100000"/>
+          <w:cnfStyle w:val="000000100000" w:firstRow="0" w:lastRow="0" w:firstColumn="0" w:lastColumn="0" w:oddVBand="0" w:evenVBand="0" w:oddHBand="1" w:evenHBand="0" w:firstRowFirstColumn="0" w:firstRowLastColumn="0" w:lastRowFirstColumn="0" w:lastRowLastColumn="0"/>
         </w:trPr>
         <w:tc>
           <w:tcPr>
-            <w:cnfStyle w:val="001000000000"/>
+            <w:cnfStyle w:val="001000000000" w:firstRow="0" w:lastRow="0" w:firstColumn="1" w:lastColumn="0" w:oddVBand="0" w:evenVBand="0" w:oddHBand="0" w:evenHBand="0" w:firstRowFirstColumn="0" w:firstRowLastColumn="0" w:lastRowFirstColumn="0" w:lastRowLastColumn="0"/>
             <w:tcW w:w="748" w:type="dxa"/>
             <w:vMerge w:val="restart"/>
             <w:vAlign w:val="center"/>
@@ -1445,7 +1448,7 @@
             <w:pPr>
               <w:pStyle w:val="NoSpacing"/>
               <w:jc w:val="center"/>
-              <w:cnfStyle w:val="000000100000"/>
+              <w:cnfStyle w:val="000000100000" w:firstRow="0" w:lastRow="0" w:firstColumn="0" w:lastColumn="0" w:oddVBand="0" w:evenVBand="0" w:oddHBand="1" w:evenHBand="0" w:firstRowFirstColumn="0" w:firstRowLastColumn="0" w:lastRowFirstColumn="0" w:lastRowLastColumn="0"/>
             </w:pPr>
             <w:r>
               <w:t>Teacher Cost</w:t>
@@ -1462,7 +1465,7 @@
           <w:p>
             <w:pPr>
               <w:pStyle w:val="NoSpacing"/>
-              <w:cnfStyle w:val="000000100000"/>
+              <w:cnfStyle w:val="000000100000" w:firstRow="0" w:lastRow="0" w:firstColumn="0" w:lastColumn="0" w:oddVBand="0" w:evenVBand="0" w:oddHBand="1" w:evenHBand="0" w:firstRowFirstColumn="0" w:firstRowLastColumn="0" w:lastRowFirstColumn="0" w:lastRowLastColumn="0"/>
             </w:pPr>
             <w:r>
               <w:t>O-level Teacher</w:t>
@@ -1476,7 +1479,7 @@
           <w:p>
             <w:pPr>
               <w:jc w:val="center"/>
-              <w:cnfStyle w:val="000000100000"/>
+              <w:cnfStyle w:val="000000100000" w:firstRow="0" w:lastRow="0" w:firstColumn="0" w:lastColumn="0" w:oddVBand="0" w:evenVBand="0" w:oddHBand="1" w:evenHBand="0" w:firstRowFirstColumn="0" w:firstRowLastColumn="0" w:lastRowFirstColumn="0" w:lastRowLastColumn="0"/>
             </w:pPr>
             <w:r>
               <w:t>48,000</w:t>
@@ -1490,7 +1493,7 @@
           <w:p>
             <w:pPr>
               <w:jc w:val="center"/>
-              <w:cnfStyle w:val="000000100000"/>
+              <w:cnfStyle w:val="000000100000" w:firstRow="0" w:lastRow="0" w:firstColumn="0" w:lastColumn="0" w:oddVBand="0" w:evenVBand="0" w:oddHBand="1" w:evenHBand="0" w:firstRowFirstColumn="0" w:firstRowLastColumn="0" w:lastRowFirstColumn="0" w:lastRowLastColumn="0"/>
             </w:pPr>
             <w:r>
               <w:t>288,000</w:t>
@@ -1500,11 +1503,11 @@
       </w:tr>
       <w:tr>
         <w:trPr>
-          <w:cnfStyle w:val="000000010000"/>
+          <w:cnfStyle w:val="000000010000" w:firstRow="0" w:lastRow="0" w:firstColumn="0" w:lastColumn="0" w:oddVBand="0" w:evenVBand="0" w:oddHBand="0" w:evenHBand="1" w:firstRowFirstColumn="0" w:firstRowLastColumn="0" w:lastRowFirstColumn="0" w:lastRowLastColumn="0"/>
         </w:trPr>
         <w:tc>
           <w:tcPr>
-            <w:cnfStyle w:val="001000000000"/>
+            <w:cnfStyle w:val="001000000000" w:firstRow="0" w:lastRow="0" w:firstColumn="1" w:lastColumn="0" w:oddVBand="0" w:evenVBand="0" w:oddHBand="0" w:evenHBand="0" w:firstRowFirstColumn="0" w:firstRowLastColumn="0" w:lastRowFirstColumn="0" w:lastRowLastColumn="0"/>
             <w:tcW w:w="748" w:type="dxa"/>
             <w:vMerge/>
           </w:tcPr>
@@ -1525,7 +1528,7 @@
               <w:tabs>
                 <w:tab w:val="left" w:pos="1712"/>
               </w:tabs>
-              <w:cnfStyle w:val="000000010000"/>
+              <w:cnfStyle w:val="000000010000" w:firstRow="0" w:lastRow="0" w:firstColumn="0" w:lastColumn="0" w:oddVBand="0" w:evenVBand="0" w:oddHBand="0" w:evenHBand="1" w:firstRowFirstColumn="0" w:firstRowLastColumn="0" w:lastRowFirstColumn="0" w:lastRowLastColumn="0"/>
             </w:pPr>
           </w:p>
         </w:tc>
@@ -1539,15 +1542,10 @@
               <w:tabs>
                 <w:tab w:val="left" w:pos="1712"/>
               </w:tabs>
-              <w:cnfStyle w:val="000000010000"/>
-            </w:pPr>
-            <w:proofErr w:type="spellStart"/>
-            <w:r>
-              <w:t>Matric</w:t>
-            </w:r>
-            <w:proofErr w:type="spellEnd"/>
-            <w:r>
-              <w:t xml:space="preserve"> </w:t>
+              <w:cnfStyle w:val="000000010000" w:firstRow="0" w:lastRow="0" w:firstColumn="0" w:lastColumn="0" w:oddVBand="0" w:evenVBand="0" w:oddHBand="0" w:evenHBand="1" w:firstRowFirstColumn="0" w:firstRowLastColumn="0" w:lastRowFirstColumn="0" w:lastRowLastColumn="0"/>
+            </w:pPr>
+            <w:r>
+              <w:t xml:space="preserve">Matric </w:t>
             </w:r>
           </w:p>
         </w:tc>
@@ -1558,7 +1556,7 @@
           <w:p>
             <w:pPr>
               <w:jc w:val="center"/>
-              <w:cnfStyle w:val="000000010000"/>
+              <w:cnfStyle w:val="000000010000" w:firstRow="0" w:lastRow="0" w:firstColumn="0" w:lastColumn="0" w:oddVBand="0" w:evenVBand="0" w:oddHBand="0" w:evenHBand="1" w:firstRowFirstColumn="0" w:firstRowLastColumn="0" w:lastRowFirstColumn="0" w:lastRowLastColumn="0"/>
             </w:pPr>
             <w:r>
               <w:t>2</w:t>
@@ -1575,7 +1573,7 @@
           <w:p>
             <w:pPr>
               <w:jc w:val="center"/>
-              <w:cnfStyle w:val="000000010000"/>
+              <w:cnfStyle w:val="000000010000" w:firstRow="0" w:lastRow="0" w:firstColumn="0" w:lastColumn="0" w:oddVBand="0" w:evenVBand="0" w:oddHBand="0" w:evenHBand="1" w:firstRowFirstColumn="0" w:firstRowLastColumn="0" w:lastRowFirstColumn="0" w:lastRowLastColumn="0"/>
             </w:pPr>
             <w:r>
               <w:t>12</w:t>
@@ -1588,11 +1586,11 @@
       </w:tr>
       <w:tr>
         <w:trPr>
-          <w:cnfStyle w:val="000000100000"/>
+          <w:cnfStyle w:val="000000100000" w:firstRow="0" w:lastRow="0" w:firstColumn="0" w:lastColumn="0" w:oddVBand="0" w:evenVBand="0" w:oddHBand="1" w:evenHBand="0" w:firstRowFirstColumn="0" w:firstRowLastColumn="0" w:lastRowFirstColumn="0" w:lastRowLastColumn="0"/>
         </w:trPr>
         <w:tc>
           <w:tcPr>
-            <w:cnfStyle w:val="001000000000"/>
+            <w:cnfStyle w:val="001000000000" w:firstRow="0" w:lastRow="0" w:firstColumn="1" w:lastColumn="0" w:oddVBand="0" w:evenVBand="0" w:oddHBand="0" w:evenHBand="0" w:firstRowFirstColumn="0" w:firstRowLastColumn="0" w:lastRowFirstColumn="0" w:lastRowLastColumn="0"/>
             <w:tcW w:w="748" w:type="dxa"/>
             <w:vMerge/>
           </w:tcPr>
@@ -1613,7 +1611,7 @@
               <w:tabs>
                 <w:tab w:val="left" w:pos="1712"/>
               </w:tabs>
-              <w:cnfStyle w:val="000000100000"/>
+              <w:cnfStyle w:val="000000100000" w:firstRow="0" w:lastRow="0" w:firstColumn="0" w:lastColumn="0" w:oddVBand="0" w:evenVBand="0" w:oddHBand="1" w:evenHBand="0" w:firstRowFirstColumn="0" w:firstRowLastColumn="0" w:lastRowFirstColumn="0" w:lastRowLastColumn="0"/>
             </w:pPr>
           </w:p>
         </w:tc>
@@ -1627,7 +1625,7 @@
               <w:tabs>
                 <w:tab w:val="left" w:pos="1712"/>
               </w:tabs>
-              <w:cnfStyle w:val="000000100000"/>
+              <w:cnfStyle w:val="000000100000" w:firstRow="0" w:lastRow="0" w:firstColumn="0" w:lastColumn="0" w:oddVBand="0" w:evenVBand="0" w:oddHBand="1" w:evenHBand="0" w:firstRowFirstColumn="0" w:firstRowLastColumn="0" w:lastRowFirstColumn="0" w:lastRowLastColumn="0"/>
             </w:pPr>
             <w:r>
               <w:t>Inter</w:t>
@@ -1641,10 +1639,8 @@
           <w:p>
             <w:pPr>
               <w:jc w:val="center"/>
-              <w:cnfStyle w:val="000000100000"/>
-            </w:pPr>
-            <w:bookmarkStart w:id="0" w:name="_GoBack"/>
-            <w:bookmarkEnd w:id="0"/>
+              <w:cnfStyle w:val="000000100000" w:firstRow="0" w:lastRow="0" w:firstColumn="0" w:lastColumn="0" w:oddVBand="0" w:evenVBand="0" w:oddHBand="1" w:evenHBand="0" w:firstRowFirstColumn="0" w:firstRowLastColumn="0" w:lastRowFirstColumn="0" w:lastRowLastColumn="0"/>
+            </w:pPr>
             <w:r>
               <w:t>3</w:t>
             </w:r>
@@ -1660,7 +1656,7 @@
           <w:p>
             <w:pPr>
               <w:jc w:val="center"/>
-              <w:cnfStyle w:val="000000100000"/>
+              <w:cnfStyle w:val="000000100000" w:firstRow="0" w:lastRow="0" w:firstColumn="0" w:lastColumn="0" w:oddVBand="0" w:evenVBand="0" w:oddHBand="1" w:evenHBand="0" w:firstRowFirstColumn="0" w:firstRowLastColumn="0" w:lastRowFirstColumn="0" w:lastRowLastColumn="0"/>
             </w:pPr>
             <w:r>
               <w:t>1</w:t>
@@ -1676,11 +1672,11 @@
       </w:tr>
       <w:tr>
         <w:trPr>
-          <w:cnfStyle w:val="000000010000"/>
+          <w:cnfStyle w:val="000000010000" w:firstRow="0" w:lastRow="0" w:firstColumn="0" w:lastColumn="0" w:oddVBand="0" w:evenVBand="0" w:oddHBand="0" w:evenHBand="1" w:firstRowFirstColumn="0" w:firstRowLastColumn="0" w:lastRowFirstColumn="0" w:lastRowLastColumn="0"/>
         </w:trPr>
         <w:tc>
           <w:tcPr>
-            <w:cnfStyle w:val="001000000000"/>
+            <w:cnfStyle w:val="001000000000" w:firstRow="0" w:lastRow="0" w:firstColumn="1" w:lastColumn="0" w:oddVBand="0" w:evenVBand="0" w:oddHBand="0" w:evenHBand="0" w:firstRowFirstColumn="0" w:firstRowLastColumn="0" w:lastRowFirstColumn="0" w:lastRowLastColumn="0"/>
             <w:tcW w:w="748" w:type="dxa"/>
             <w:vMerge/>
           </w:tcPr>
@@ -1697,7 +1693,7 @@
           </w:tcPr>
           <w:p>
             <w:pPr>
-              <w:cnfStyle w:val="000000010000"/>
+              <w:cnfStyle w:val="000000010000" w:firstRow="0" w:lastRow="0" w:firstColumn="0" w:lastColumn="0" w:oddVBand="0" w:evenVBand="0" w:oddHBand="0" w:evenHBand="1" w:firstRowFirstColumn="0" w:firstRowLastColumn="0" w:lastRowFirstColumn="0" w:lastRowLastColumn="0"/>
             </w:pPr>
           </w:p>
         </w:tc>
@@ -1707,7 +1703,7 @@
           </w:tcPr>
           <w:p>
             <w:pPr>
-              <w:cnfStyle w:val="000000010000"/>
+              <w:cnfStyle w:val="000000010000" w:firstRow="0" w:lastRow="0" w:firstColumn="0" w:lastColumn="0" w:oddVBand="0" w:evenVBand="0" w:oddHBand="0" w:evenHBand="1" w:firstRowFirstColumn="0" w:firstRowLastColumn="0" w:lastRowFirstColumn="0" w:lastRowLastColumn="0"/>
             </w:pPr>
             <w:r>
               <w:t>A-level</w:t>
@@ -1721,8 +1717,9 @@
           <w:p>
             <w:pPr>
               <w:jc w:val="center"/>
-              <w:cnfStyle w:val="000000010000"/>
-            </w:pPr>
+              <w:cnfStyle w:val="000000010000" w:firstRow="0" w:lastRow="0" w:firstColumn="0" w:lastColumn="0" w:oddVBand="0" w:evenVBand="0" w:oddHBand="0" w:evenHBand="1" w:firstRowFirstColumn="0" w:firstRowLastColumn="0" w:lastRowFirstColumn="0" w:lastRowLastColumn="0"/>
+            </w:pPr>
+            <w:commentRangeStart w:id="3"/>
             <w:r>
               <w:t>72,000</w:t>
             </w:r>
@@ -1735,7 +1732,7 @@
           <w:p>
             <w:pPr>
               <w:jc w:val="center"/>
-              <w:cnfStyle w:val="000000010000"/>
+              <w:cnfStyle w:val="000000010000" w:firstRow="0" w:lastRow="0" w:firstColumn="0" w:lastColumn="0" w:oddVBand="0" w:evenVBand="0" w:oddHBand="0" w:evenHBand="1" w:firstRowFirstColumn="0" w:firstRowLastColumn="0" w:lastRowFirstColumn="0" w:lastRowLastColumn="0"/>
             </w:pPr>
             <w:r>
               <w:t>432</w:t>
@@ -1745,17 +1742,24 @@
             </w:r>
             <w:r>
               <w:t>000</w:t>
+            </w:r>
+            <w:commentRangeEnd w:id="3"/>
+            <w:r>
+              <w:rPr>
+                <w:rStyle w:val="CommentReference"/>
+              </w:rPr>
+              <w:commentReference w:id="3"/>
             </w:r>
           </w:p>
         </w:tc>
       </w:tr>
       <w:tr>
         <w:trPr>
-          <w:cnfStyle w:val="000000100000"/>
+          <w:cnfStyle w:val="000000100000" w:firstRow="0" w:lastRow="0" w:firstColumn="0" w:lastColumn="0" w:oddVBand="0" w:evenVBand="0" w:oddHBand="1" w:evenHBand="0" w:firstRowFirstColumn="0" w:firstRowLastColumn="0" w:lastRowFirstColumn="0" w:lastRowLastColumn="0"/>
         </w:trPr>
         <w:tc>
           <w:tcPr>
-            <w:cnfStyle w:val="001000000000"/>
+            <w:cnfStyle w:val="001000000000" w:firstRow="0" w:lastRow="0" w:firstColumn="1" w:lastColumn="0" w:oddVBand="0" w:evenVBand="0" w:oddHBand="0" w:evenHBand="0" w:firstRowFirstColumn="0" w:firstRowLastColumn="0" w:lastRowFirstColumn="0" w:lastRowLastColumn="0"/>
             <w:tcW w:w="748" w:type="dxa"/>
             <w:vMerge w:val="restart"/>
             <w:vAlign w:val="center"/>
@@ -1779,7 +1783,7 @@
           <w:p>
             <w:pPr>
               <w:jc w:val="center"/>
-              <w:cnfStyle w:val="000000100000"/>
+              <w:cnfStyle w:val="000000100000" w:firstRow="0" w:lastRow="0" w:firstColumn="0" w:lastColumn="0" w:oddVBand="0" w:evenVBand="0" w:oddHBand="1" w:evenHBand="0" w:firstRowFirstColumn="0" w:firstRowLastColumn="0" w:lastRowFirstColumn="0" w:lastRowLastColumn="0"/>
             </w:pPr>
             <w:r>
               <w:t>Other</w:t>
@@ -1788,7 +1792,7 @@
           <w:p>
             <w:pPr>
               <w:jc w:val="center"/>
-              <w:cnfStyle w:val="000000100000"/>
+              <w:cnfStyle w:val="000000100000" w:firstRow="0" w:lastRow="0" w:firstColumn="0" w:lastColumn="0" w:oddVBand="0" w:evenVBand="0" w:oddHBand="1" w:evenHBand="0" w:firstRowFirstColumn="0" w:firstRowLastColumn="0" w:lastRowFirstColumn="0" w:lastRowLastColumn="0"/>
             </w:pPr>
             <w:r>
               <w:t>Running Expenses</w:t>
@@ -1801,7 +1805,7 @@
           </w:tcPr>
           <w:p>
             <w:pPr>
-              <w:cnfStyle w:val="000000100000"/>
+              <w:cnfStyle w:val="000000100000" w:firstRow="0" w:lastRow="0" w:firstColumn="0" w:lastColumn="0" w:oddVBand="0" w:evenVBand="0" w:oddHBand="1" w:evenHBand="0" w:firstRowFirstColumn="0" w:firstRowLastColumn="0" w:lastRowFirstColumn="0" w:lastRowLastColumn="0"/>
             </w:pPr>
             <w:r>
               <w:t>Administrator</w:t>
@@ -1815,7 +1819,7 @@
           <w:p>
             <w:pPr>
               <w:jc w:val="center"/>
-              <w:cnfStyle w:val="000000100000"/>
+              <w:cnfStyle w:val="000000100000" w:firstRow="0" w:lastRow="0" w:firstColumn="0" w:lastColumn="0" w:oddVBand="0" w:evenVBand="0" w:oddHBand="1" w:evenHBand="0" w:firstRowFirstColumn="0" w:firstRowLastColumn="0" w:lastRowFirstColumn="0" w:lastRowLastColumn="0"/>
             </w:pPr>
             <w:r>
               <w:t>30,000</w:t>
@@ -1829,7 +1833,7 @@
           <w:p>
             <w:pPr>
               <w:jc w:val="center"/>
-              <w:cnfStyle w:val="000000100000"/>
+              <w:cnfStyle w:val="000000100000" w:firstRow="0" w:lastRow="0" w:firstColumn="0" w:lastColumn="0" w:oddVBand="0" w:evenVBand="0" w:oddHBand="1" w:evenHBand="0" w:firstRowFirstColumn="0" w:firstRowLastColumn="0" w:lastRowFirstColumn="0" w:lastRowLastColumn="0"/>
             </w:pPr>
             <w:r>
               <w:t>180,000</w:t>
@@ -1839,11 +1843,11 @@
       </w:tr>
       <w:tr>
         <w:trPr>
-          <w:cnfStyle w:val="000000010000"/>
+          <w:cnfStyle w:val="000000010000" w:firstRow="0" w:lastRow="0" w:firstColumn="0" w:lastColumn="0" w:oddVBand="0" w:evenVBand="0" w:oddHBand="0" w:evenHBand="1" w:firstRowFirstColumn="0" w:firstRowLastColumn="0" w:lastRowFirstColumn="0" w:lastRowLastColumn="0"/>
         </w:trPr>
         <w:tc>
           <w:tcPr>
-            <w:cnfStyle w:val="001000000000"/>
+            <w:cnfStyle w:val="001000000000" w:firstRow="0" w:lastRow="0" w:firstColumn="1" w:lastColumn="0" w:oddVBand="0" w:evenVBand="0" w:oddHBand="0" w:evenHBand="0" w:firstRowFirstColumn="0" w:firstRowLastColumn="0" w:lastRowFirstColumn="0" w:lastRowLastColumn="0"/>
             <w:tcW w:w="748" w:type="dxa"/>
             <w:vMerge/>
           </w:tcPr>
@@ -1860,7 +1864,7 @@
           </w:tcPr>
           <w:p>
             <w:pPr>
-              <w:cnfStyle w:val="000000010000"/>
+              <w:cnfStyle w:val="000000010000" w:firstRow="0" w:lastRow="0" w:firstColumn="0" w:lastColumn="0" w:oddVBand="0" w:evenVBand="0" w:oddHBand="0" w:evenHBand="1" w:firstRowFirstColumn="0" w:firstRowLastColumn="0" w:lastRowFirstColumn="0" w:lastRowLastColumn="0"/>
             </w:pPr>
           </w:p>
         </w:tc>
@@ -1870,7 +1874,7 @@
           </w:tcPr>
           <w:p>
             <w:pPr>
-              <w:cnfStyle w:val="000000010000"/>
+              <w:cnfStyle w:val="000000010000" w:firstRow="0" w:lastRow="0" w:firstColumn="0" w:lastColumn="0" w:oddVBand="0" w:evenVBand="0" w:oddHBand="0" w:evenHBand="1" w:firstRowFirstColumn="0" w:firstRowLastColumn="0" w:lastRowFirstColumn="0" w:lastRowLastColumn="0"/>
             </w:pPr>
             <w:r>
               <w:t>Stationeries</w:t>
@@ -1884,7 +1888,7 @@
           <w:p>
             <w:pPr>
               <w:jc w:val="center"/>
-              <w:cnfStyle w:val="000000010000"/>
+              <w:cnfStyle w:val="000000010000" w:firstRow="0" w:lastRow="0" w:firstColumn="0" w:lastColumn="0" w:oddVBand="0" w:evenVBand="0" w:oddHBand="0" w:evenHBand="1" w:firstRowFirstColumn="0" w:firstRowLastColumn="0" w:lastRowFirstColumn="0" w:lastRowLastColumn="0"/>
             </w:pPr>
             <w:r>
               <w:t>10,000</w:t>
@@ -1898,7 +1902,7 @@
           <w:p>
             <w:pPr>
               <w:jc w:val="center"/>
-              <w:cnfStyle w:val="000000010000"/>
+              <w:cnfStyle w:val="000000010000" w:firstRow="0" w:lastRow="0" w:firstColumn="0" w:lastColumn="0" w:oddVBand="0" w:evenVBand="0" w:oddHBand="0" w:evenHBand="1" w:firstRowFirstColumn="0" w:firstRowLastColumn="0" w:lastRowFirstColumn="0" w:lastRowLastColumn="0"/>
             </w:pPr>
             <w:r>
               <w:t>60,000</w:t>
@@ -1908,11 +1912,11 @@
       </w:tr>
       <w:tr>
         <w:trPr>
-          <w:cnfStyle w:val="000000100000"/>
+          <w:cnfStyle w:val="000000100000" w:firstRow="0" w:lastRow="0" w:firstColumn="0" w:lastColumn="0" w:oddVBand="0" w:evenVBand="0" w:oddHBand="1" w:evenHBand="0" w:firstRowFirstColumn="0" w:firstRowLastColumn="0" w:lastRowFirstColumn="0" w:lastRowLastColumn="0"/>
         </w:trPr>
         <w:tc>
           <w:tcPr>
-            <w:cnfStyle w:val="001000000000"/>
+            <w:cnfStyle w:val="001000000000" w:firstRow="0" w:lastRow="0" w:firstColumn="1" w:lastColumn="0" w:oddVBand="0" w:evenVBand="0" w:oddHBand="0" w:evenHBand="0" w:firstRowFirstColumn="0" w:firstRowLastColumn="0" w:lastRowFirstColumn="0" w:lastRowLastColumn="0"/>
             <w:tcW w:w="748" w:type="dxa"/>
             <w:vMerge/>
           </w:tcPr>
@@ -1929,7 +1933,7 @@
           </w:tcPr>
           <w:p>
             <w:pPr>
-              <w:cnfStyle w:val="000000100000"/>
+              <w:cnfStyle w:val="000000100000" w:firstRow="0" w:lastRow="0" w:firstColumn="0" w:lastColumn="0" w:oddVBand="0" w:evenVBand="0" w:oddHBand="1" w:evenHBand="0" w:firstRowFirstColumn="0" w:firstRowLastColumn="0" w:lastRowFirstColumn="0" w:lastRowLastColumn="0"/>
             </w:pPr>
           </w:p>
         </w:tc>
@@ -1939,7 +1943,7 @@
           </w:tcPr>
           <w:p>
             <w:pPr>
-              <w:cnfStyle w:val="000000100000"/>
+              <w:cnfStyle w:val="000000100000" w:firstRow="0" w:lastRow="0" w:firstColumn="0" w:lastColumn="0" w:oddVBand="0" w:evenVBand="0" w:oddHBand="1" w:evenHBand="0" w:firstRowFirstColumn="0" w:firstRowLastColumn="0" w:lastRowFirstColumn="0" w:lastRowLastColumn="0"/>
             </w:pPr>
             <w:r>
               <w:t>Per month rent</w:t>
@@ -1953,7 +1957,7 @@
           <w:p>
             <w:pPr>
               <w:jc w:val="center"/>
-              <w:cnfStyle w:val="000000100000"/>
+              <w:cnfStyle w:val="000000100000" w:firstRow="0" w:lastRow="0" w:firstColumn="0" w:lastColumn="0" w:oddVBand="0" w:evenVBand="0" w:oddHBand="1" w:evenHBand="0" w:firstRowFirstColumn="0" w:firstRowLastColumn="0" w:lastRowFirstColumn="0" w:lastRowLastColumn="0"/>
             </w:pPr>
             <w:r>
               <w:t>50,000</w:t>
@@ -1967,7 +1971,7 @@
           <w:p>
             <w:pPr>
               <w:jc w:val="center"/>
-              <w:cnfStyle w:val="000000100000"/>
+              <w:cnfStyle w:val="000000100000" w:firstRow="0" w:lastRow="0" w:firstColumn="0" w:lastColumn="0" w:oddVBand="0" w:evenVBand="0" w:oddHBand="1" w:evenHBand="0" w:firstRowFirstColumn="0" w:firstRowLastColumn="0" w:lastRowFirstColumn="0" w:lastRowLastColumn="0"/>
             </w:pPr>
             <w:r>
               <w:t>300,000</w:t>
@@ -1977,11 +1981,11 @@
       </w:tr>
       <w:tr>
         <w:trPr>
-          <w:cnfStyle w:val="000000010000"/>
+          <w:cnfStyle w:val="000000010000" w:firstRow="0" w:lastRow="0" w:firstColumn="0" w:lastColumn="0" w:oddVBand="0" w:evenVBand="0" w:oddHBand="0" w:evenHBand="1" w:firstRowFirstColumn="0" w:firstRowLastColumn="0" w:lastRowFirstColumn="0" w:lastRowLastColumn="0"/>
         </w:trPr>
         <w:tc>
           <w:tcPr>
-            <w:cnfStyle w:val="001000000000"/>
+            <w:cnfStyle w:val="001000000000" w:firstRow="0" w:lastRow="0" w:firstColumn="1" w:lastColumn="0" w:oddVBand="0" w:evenVBand="0" w:oddHBand="0" w:evenHBand="0" w:firstRowFirstColumn="0" w:firstRowLastColumn="0" w:lastRowFirstColumn="0" w:lastRowLastColumn="0"/>
             <w:tcW w:w="748" w:type="dxa"/>
             <w:vMerge/>
           </w:tcPr>
@@ -1998,7 +2002,7 @@
           </w:tcPr>
           <w:p>
             <w:pPr>
-              <w:cnfStyle w:val="000000010000"/>
+              <w:cnfStyle w:val="000000010000" w:firstRow="0" w:lastRow="0" w:firstColumn="0" w:lastColumn="0" w:oddVBand="0" w:evenVBand="0" w:oddHBand="0" w:evenHBand="1" w:firstRowFirstColumn="0" w:firstRowLastColumn="0" w:lastRowFirstColumn="0" w:lastRowLastColumn="0"/>
             </w:pPr>
           </w:p>
         </w:tc>
@@ -2008,7 +2012,7 @@
           </w:tcPr>
           <w:p>
             <w:pPr>
-              <w:cnfStyle w:val="000000010000"/>
+              <w:cnfStyle w:val="000000010000" w:firstRow="0" w:lastRow="0" w:firstColumn="0" w:lastColumn="0" w:oddVBand="0" w:evenVBand="0" w:oddHBand="0" w:evenHBand="1" w:firstRowFirstColumn="0" w:firstRowLastColumn="0" w:lastRowFirstColumn="0" w:lastRowLastColumn="0"/>
             </w:pPr>
             <w:r>
               <w:t>Utility bills</w:t>
@@ -2022,7 +2026,7 @@
           <w:p>
             <w:pPr>
               <w:jc w:val="center"/>
-              <w:cnfStyle w:val="000000010000"/>
+              <w:cnfStyle w:val="000000010000" w:firstRow="0" w:lastRow="0" w:firstColumn="0" w:lastColumn="0" w:oddVBand="0" w:evenVBand="0" w:oddHBand="0" w:evenHBand="1" w:firstRowFirstColumn="0" w:firstRowLastColumn="0" w:lastRowFirstColumn="0" w:lastRowLastColumn="0"/>
             </w:pPr>
             <w:r>
               <w:t>40,000</w:t>
@@ -2036,7 +2040,7 @@
           <w:p>
             <w:pPr>
               <w:jc w:val="center"/>
-              <w:cnfStyle w:val="000000010000"/>
+              <w:cnfStyle w:val="000000010000" w:firstRow="0" w:lastRow="0" w:firstColumn="0" w:lastColumn="0" w:oddVBand="0" w:evenVBand="0" w:oddHBand="0" w:evenHBand="1" w:firstRowFirstColumn="0" w:firstRowLastColumn="0" w:lastRowFirstColumn="0" w:lastRowLastColumn="0"/>
             </w:pPr>
             <w:r>
               <w:t>240,000</w:t>
@@ -2046,11 +2050,11 @@
       </w:tr>
       <w:tr>
         <w:trPr>
-          <w:cnfStyle w:val="000000100000"/>
+          <w:cnfStyle w:val="000000100000" w:firstRow="0" w:lastRow="0" w:firstColumn="0" w:lastColumn="0" w:oddVBand="0" w:evenVBand="0" w:oddHBand="1" w:evenHBand="0" w:firstRowFirstColumn="0" w:firstRowLastColumn="0" w:lastRowFirstColumn="0" w:lastRowLastColumn="0"/>
         </w:trPr>
         <w:tc>
           <w:tcPr>
-            <w:cnfStyle w:val="001000000000"/>
+            <w:cnfStyle w:val="001000000000" w:firstRow="0" w:lastRow="0" w:firstColumn="1" w:lastColumn="0" w:oddVBand="0" w:evenVBand="0" w:oddHBand="0" w:evenHBand="0" w:firstRowFirstColumn="0" w:firstRowLastColumn="0" w:lastRowFirstColumn="0" w:lastRowLastColumn="0"/>
             <w:tcW w:w="748" w:type="dxa"/>
             <w:vMerge/>
           </w:tcPr>
@@ -2067,7 +2071,7 @@
           </w:tcPr>
           <w:p>
             <w:pPr>
-              <w:cnfStyle w:val="000000100000"/>
+              <w:cnfStyle w:val="000000100000" w:firstRow="0" w:lastRow="0" w:firstColumn="0" w:lastColumn="0" w:oddVBand="0" w:evenVBand="0" w:oddHBand="1" w:evenHBand="0" w:firstRowFirstColumn="0" w:firstRowLastColumn="0" w:lastRowFirstColumn="0" w:lastRowLastColumn="0"/>
             </w:pPr>
           </w:p>
         </w:tc>
@@ -2077,7 +2081,7 @@
           </w:tcPr>
           <w:p>
             <w:pPr>
-              <w:cnfStyle w:val="000000100000"/>
+              <w:cnfStyle w:val="000000100000" w:firstRow="0" w:lastRow="0" w:firstColumn="0" w:lastColumn="0" w:oddVBand="0" w:evenVBand="0" w:oddHBand="1" w:evenHBand="0" w:firstRowFirstColumn="0" w:firstRowLastColumn="0" w:lastRowFirstColumn="0" w:lastRowLastColumn="0"/>
             </w:pPr>
             <w:r>
               <w:t>Generator Fuel</w:t>
@@ -2091,7 +2095,7 @@
           <w:p>
             <w:pPr>
               <w:jc w:val="center"/>
-              <w:cnfStyle w:val="000000100000"/>
+              <w:cnfStyle w:val="000000100000" w:firstRow="0" w:lastRow="0" w:firstColumn="0" w:lastColumn="0" w:oddVBand="0" w:evenVBand="0" w:oddHBand="1" w:evenHBand="0" w:firstRowFirstColumn="0" w:firstRowLastColumn="0" w:lastRowFirstColumn="0" w:lastRowLastColumn="0"/>
             </w:pPr>
             <w:r>
               <w:t>10,000</w:t>
@@ -2105,7 +2109,7 @@
           <w:p>
             <w:pPr>
               <w:jc w:val="center"/>
-              <w:cnfStyle w:val="000000100000"/>
+              <w:cnfStyle w:val="000000100000" w:firstRow="0" w:lastRow="0" w:firstColumn="0" w:lastColumn="0" w:oddVBand="0" w:evenVBand="0" w:oddHBand="1" w:evenHBand="0" w:firstRowFirstColumn="0" w:firstRowLastColumn="0" w:lastRowFirstColumn="0" w:lastRowLastColumn="0"/>
             </w:pPr>
             <w:r>
               <w:t>60,000</w:t>
@@ -2115,11 +2119,11 @@
       </w:tr>
       <w:tr>
         <w:trPr>
-          <w:cnfStyle w:val="000000010000"/>
+          <w:cnfStyle w:val="000000010000" w:firstRow="0" w:lastRow="0" w:firstColumn="0" w:lastColumn="0" w:oddVBand="0" w:evenVBand="0" w:oddHBand="0" w:evenHBand="1" w:firstRowFirstColumn="0" w:firstRowLastColumn="0" w:lastRowFirstColumn="0" w:lastRowLastColumn="0"/>
         </w:trPr>
         <w:tc>
           <w:tcPr>
-            <w:cnfStyle w:val="001000000000"/>
+            <w:cnfStyle w:val="001000000000" w:firstRow="0" w:lastRow="0" w:firstColumn="1" w:lastColumn="0" w:oddVBand="0" w:evenVBand="0" w:oddHBand="0" w:evenHBand="0" w:firstRowFirstColumn="0" w:firstRowLastColumn="0" w:lastRowFirstColumn="0" w:lastRowLastColumn="0"/>
             <w:tcW w:w="748" w:type="dxa"/>
             <w:vMerge/>
           </w:tcPr>
@@ -2136,7 +2140,7 @@
           </w:tcPr>
           <w:p>
             <w:pPr>
-              <w:cnfStyle w:val="000000010000"/>
+              <w:cnfStyle w:val="000000010000" w:firstRow="0" w:lastRow="0" w:firstColumn="0" w:lastColumn="0" w:oddVBand="0" w:evenVBand="0" w:oddHBand="0" w:evenHBand="1" w:firstRowFirstColumn="0" w:firstRowLastColumn="0" w:lastRowFirstColumn="0" w:lastRowLastColumn="0"/>
             </w:pPr>
           </w:p>
         </w:tc>
@@ -2146,7 +2150,7 @@
           </w:tcPr>
           <w:p>
             <w:pPr>
-              <w:cnfStyle w:val="000000010000"/>
+              <w:cnfStyle w:val="000000010000" w:firstRow="0" w:lastRow="0" w:firstColumn="0" w:lastColumn="0" w:oddVBand="0" w:evenVBand="0" w:oddHBand="0" w:evenHBand="1" w:firstRowFirstColumn="0" w:firstRowLastColumn="0" w:lastRowFirstColumn="0" w:lastRowLastColumn="0"/>
             </w:pPr>
             <w:r>
               <w:t>Maids</w:t>
@@ -2160,7 +2164,7 @@
           <w:p>
             <w:pPr>
               <w:jc w:val="center"/>
-              <w:cnfStyle w:val="000000010000"/>
+              <w:cnfStyle w:val="000000010000" w:firstRow="0" w:lastRow="0" w:firstColumn="0" w:lastColumn="0" w:oddVBand="0" w:evenVBand="0" w:oddHBand="0" w:evenHBand="1" w:firstRowFirstColumn="0" w:firstRowLastColumn="0" w:lastRowFirstColumn="0" w:lastRowLastColumn="0"/>
             </w:pPr>
             <w:r>
               <w:t>5000</w:t>
@@ -2174,7 +2178,7 @@
           <w:p>
             <w:pPr>
               <w:jc w:val="center"/>
-              <w:cnfStyle w:val="000000010000"/>
+              <w:cnfStyle w:val="000000010000" w:firstRow="0" w:lastRow="0" w:firstColumn="0" w:lastColumn="0" w:oddVBand="0" w:evenVBand="0" w:oddHBand="0" w:evenHBand="1" w:firstRowFirstColumn="0" w:firstRowLastColumn="0" w:lastRowFirstColumn="0" w:lastRowLastColumn="0"/>
             </w:pPr>
             <w:r>
               <w:t>30,000</w:t>
@@ -2184,11 +2188,11 @@
       </w:tr>
       <w:tr>
         <w:trPr>
-          <w:cnfStyle w:val="000000100000"/>
+          <w:cnfStyle w:val="000000100000" w:firstRow="0" w:lastRow="0" w:firstColumn="0" w:lastColumn="0" w:oddVBand="0" w:evenVBand="0" w:oddHBand="1" w:evenHBand="0" w:firstRowFirstColumn="0" w:firstRowLastColumn="0" w:lastRowFirstColumn="0" w:lastRowLastColumn="0"/>
         </w:trPr>
         <w:tc>
           <w:tcPr>
-            <w:cnfStyle w:val="001000000000"/>
+            <w:cnfStyle w:val="001000000000" w:firstRow="0" w:lastRow="0" w:firstColumn="1" w:lastColumn="0" w:oddVBand="0" w:evenVBand="0" w:oddHBand="0" w:evenHBand="0" w:firstRowFirstColumn="0" w:firstRowLastColumn="0" w:lastRowFirstColumn="0" w:lastRowLastColumn="0"/>
             <w:tcW w:w="748" w:type="dxa"/>
             <w:vMerge/>
           </w:tcPr>
@@ -2205,7 +2209,7 @@
           </w:tcPr>
           <w:p>
             <w:pPr>
-              <w:cnfStyle w:val="000000100000"/>
+              <w:cnfStyle w:val="000000100000" w:firstRow="0" w:lastRow="0" w:firstColumn="0" w:lastColumn="0" w:oddVBand="0" w:evenVBand="0" w:oddHBand="1" w:evenHBand="0" w:firstRowFirstColumn="0" w:firstRowLastColumn="0" w:lastRowFirstColumn="0" w:lastRowLastColumn="0"/>
             </w:pPr>
           </w:p>
         </w:tc>
@@ -2215,7 +2219,7 @@
           </w:tcPr>
           <w:p>
             <w:pPr>
-              <w:cnfStyle w:val="000000100000"/>
+              <w:cnfStyle w:val="000000100000" w:firstRow="0" w:lastRow="0" w:firstColumn="0" w:lastColumn="0" w:oddVBand="0" w:evenVBand="0" w:oddHBand="1" w:evenHBand="0" w:firstRowFirstColumn="0" w:firstRowLastColumn="0" w:lastRowFirstColumn="0" w:lastRowLastColumn="0"/>
             </w:pPr>
             <w:r>
               <w:t xml:space="preserve">Security Guards </w:t>
@@ -2229,7 +2233,7 @@
           <w:p>
             <w:pPr>
               <w:jc w:val="center"/>
-              <w:cnfStyle w:val="000000100000"/>
+              <w:cnfStyle w:val="000000100000" w:firstRow="0" w:lastRow="0" w:firstColumn="0" w:lastColumn="0" w:oddVBand="0" w:evenVBand="0" w:oddHBand="1" w:evenHBand="0" w:firstRowFirstColumn="0" w:firstRowLastColumn="0" w:lastRowFirstColumn="0" w:lastRowLastColumn="0"/>
             </w:pPr>
             <w:r>
               <w:t>10,000</w:t>
@@ -2243,7 +2247,7 @@
           <w:p>
             <w:pPr>
               <w:jc w:val="center"/>
-              <w:cnfStyle w:val="000000100000"/>
+              <w:cnfStyle w:val="000000100000" w:firstRow="0" w:lastRow="0" w:firstColumn="0" w:lastColumn="0" w:oddVBand="0" w:evenVBand="0" w:oddHBand="1" w:evenHBand="0" w:firstRowFirstColumn="0" w:firstRowLastColumn="0" w:lastRowFirstColumn="0" w:lastRowLastColumn="0"/>
             </w:pPr>
             <w:r>
               <w:t>60,000</w:t>
@@ -2253,12 +2257,12 @@
       </w:tr>
       <w:tr>
         <w:trPr>
-          <w:cnfStyle w:val="000000010000"/>
+          <w:cnfStyle w:val="000000010000" w:firstRow="0" w:lastRow="0" w:firstColumn="0" w:lastColumn="0" w:oddVBand="0" w:evenVBand="0" w:oddHBand="0" w:evenHBand="1" w:firstRowFirstColumn="0" w:firstRowLastColumn="0" w:lastRowFirstColumn="0" w:lastRowLastColumn="0"/>
           <w:trHeight w:val="394"/>
         </w:trPr>
         <w:tc>
           <w:tcPr>
-            <w:cnfStyle w:val="001000000000"/>
+            <w:cnfStyle w:val="001000000000" w:firstRow="0" w:lastRow="0" w:firstColumn="1" w:lastColumn="0" w:oddVBand="0" w:evenVBand="0" w:oddHBand="0" w:evenHBand="0" w:firstRowFirstColumn="0" w:firstRowLastColumn="0" w:lastRowFirstColumn="0" w:lastRowLastColumn="0"/>
             <w:tcW w:w="748" w:type="dxa"/>
             <w:vMerge/>
           </w:tcPr>
@@ -2275,7 +2279,7 @@
           </w:tcPr>
           <w:p>
             <w:pPr>
-              <w:cnfStyle w:val="000000010000"/>
+              <w:cnfStyle w:val="000000010000" w:firstRow="0" w:lastRow="0" w:firstColumn="0" w:lastColumn="0" w:oddVBand="0" w:evenVBand="0" w:oddHBand="0" w:evenHBand="1" w:firstRowFirstColumn="0" w:firstRowLastColumn="0" w:lastRowFirstColumn="0" w:lastRowLastColumn="0"/>
             </w:pPr>
           </w:p>
         </w:tc>
@@ -2285,7 +2289,7 @@
           </w:tcPr>
           <w:p>
             <w:pPr>
-              <w:cnfStyle w:val="000000010000"/>
+              <w:cnfStyle w:val="000000010000" w:firstRow="0" w:lastRow="0" w:firstColumn="0" w:lastColumn="0" w:oddVBand="0" w:evenVBand="0" w:oddHBand="0" w:evenHBand="1" w:firstRowFirstColumn="0" w:firstRowLastColumn="0" w:lastRowFirstColumn="0" w:lastRowLastColumn="0"/>
             </w:pPr>
             <w:r>
               <w:t>Sweeper</w:t>
@@ -2299,7 +2303,7 @@
           <w:p>
             <w:pPr>
               <w:jc w:val="center"/>
-              <w:cnfStyle w:val="000000010000"/>
+              <w:cnfStyle w:val="000000010000" w:firstRow="0" w:lastRow="0" w:firstColumn="0" w:lastColumn="0" w:oddVBand="0" w:evenVBand="0" w:oddHBand="0" w:evenHBand="1" w:firstRowFirstColumn="0" w:firstRowLastColumn="0" w:lastRowFirstColumn="0" w:lastRowLastColumn="0"/>
             </w:pPr>
             <w:r>
               <w:t>5000</w:t>
@@ -2313,7 +2317,7 @@
           <w:p>
             <w:pPr>
               <w:jc w:val="center"/>
-              <w:cnfStyle w:val="000000010000"/>
+              <w:cnfStyle w:val="000000010000" w:firstRow="0" w:lastRow="0" w:firstColumn="0" w:lastColumn="0" w:oddVBand="0" w:evenVBand="0" w:oddHBand="0" w:evenHBand="1" w:firstRowFirstColumn="0" w:firstRowLastColumn="0" w:lastRowFirstColumn="0" w:lastRowLastColumn="0"/>
             </w:pPr>
             <w:r>
               <w:t>30,000</w:t>
@@ -2323,12 +2327,12 @@
       </w:tr>
       <w:tr>
         <w:trPr>
-          <w:cnfStyle w:val="000000100000"/>
+          <w:cnfStyle w:val="000000100000" w:firstRow="0" w:lastRow="0" w:firstColumn="0" w:lastColumn="0" w:oddVBand="0" w:evenVBand="0" w:oddHBand="1" w:evenHBand="0" w:firstRowFirstColumn="0" w:firstRowLastColumn="0" w:lastRowFirstColumn="0" w:lastRowLastColumn="0"/>
           <w:trHeight w:val="403"/>
         </w:trPr>
         <w:tc>
           <w:tcPr>
-            <w:cnfStyle w:val="001000000000"/>
+            <w:cnfStyle w:val="001000000000" w:firstRow="0" w:lastRow="0" w:firstColumn="1" w:lastColumn="0" w:oddVBand="0" w:evenVBand="0" w:oddHBand="0" w:evenHBand="0" w:firstRowFirstColumn="0" w:firstRowLastColumn="0" w:lastRowFirstColumn="0" w:lastRowLastColumn="0"/>
             <w:tcW w:w="748" w:type="dxa"/>
             <w:vMerge/>
           </w:tcPr>
@@ -2347,7 +2351,7 @@
             <w:pPr>
               <w:pStyle w:val="NoSpacing"/>
               <w:jc w:val="center"/>
-              <w:cnfStyle w:val="000000100000"/>
+              <w:cnfStyle w:val="000000100000" w:firstRow="0" w:lastRow="0" w:firstColumn="0" w:lastColumn="0" w:oddVBand="0" w:evenVBand="0" w:oddHBand="1" w:evenHBand="0" w:firstRowFirstColumn="0" w:firstRowLastColumn="0" w:lastRowFirstColumn="0" w:lastRowLastColumn="0"/>
               <w:rPr>
                 <w:color w:val="FF0000"/>
               </w:rPr>
@@ -2360,7 +2364,7 @@
           </w:tcPr>
           <w:p>
             <w:pPr>
-              <w:cnfStyle w:val="000000100000"/>
+              <w:cnfStyle w:val="000000100000" w:firstRow="0" w:lastRow="0" w:firstColumn="0" w:lastColumn="0" w:oddVBand="0" w:evenVBand="0" w:oddHBand="1" w:evenHBand="0" w:firstRowFirstColumn="0" w:firstRowLastColumn="0" w:lastRowFirstColumn="0" w:lastRowLastColumn="0"/>
               <w:rPr>
                 <w:color w:val="FF0000"/>
               </w:rPr>
@@ -2380,7 +2384,7 @@
           <w:p>
             <w:pPr>
               <w:jc w:val="center"/>
-              <w:cnfStyle w:val="000000100000"/>
+              <w:cnfStyle w:val="000000100000" w:firstRow="0" w:lastRow="0" w:firstColumn="0" w:lastColumn="0" w:oddVBand="0" w:evenVBand="0" w:oddHBand="1" w:evenHBand="0" w:firstRowFirstColumn="0" w:firstRowLastColumn="0" w:lastRowFirstColumn="0" w:lastRowLastColumn="0"/>
               <w:rPr>
                 <w:rFonts w:ascii="Calibri" w:hAnsi="Calibri" w:cs="Calibri"/>
                 <w:color w:val="000000"/>
@@ -2397,7 +2401,7 @@
           <w:p>
             <w:pPr>
               <w:jc w:val="center"/>
-              <w:cnfStyle w:val="000000100000"/>
+              <w:cnfStyle w:val="000000100000" w:firstRow="0" w:lastRow="0" w:firstColumn="0" w:lastColumn="0" w:oddVBand="0" w:evenVBand="0" w:oddHBand="1" w:evenHBand="0" w:firstRowFirstColumn="0" w:firstRowLastColumn="0" w:lastRowFirstColumn="0" w:lastRowLastColumn="0"/>
               <w:rPr>
                 <w:color w:val="FF0000"/>
               </w:rPr>
@@ -2411,7 +2415,7 @@
           <w:p>
             <w:pPr>
               <w:jc w:val="center"/>
-              <w:cnfStyle w:val="000000100000"/>
+              <w:cnfStyle w:val="000000100000" w:firstRow="0" w:lastRow="0" w:firstColumn="0" w:lastColumn="0" w:oddVBand="0" w:evenVBand="0" w:oddHBand="1" w:evenHBand="0" w:firstRowFirstColumn="0" w:firstRowLastColumn="0" w:lastRowFirstColumn="0" w:lastRowLastColumn="0"/>
               <w:rPr>
                 <w:color w:val="FF0000"/>
               </w:rPr>
@@ -2428,11 +2432,11 @@
       </w:tr>
       <w:tr>
         <w:trPr>
-          <w:cnfStyle w:val="000000010000"/>
+          <w:cnfStyle w:val="000000010000" w:firstRow="0" w:lastRow="0" w:firstColumn="0" w:lastColumn="0" w:oddVBand="0" w:evenVBand="0" w:oddHBand="0" w:evenHBand="1" w:firstRowFirstColumn="0" w:firstRowLastColumn="0" w:lastRowFirstColumn="0" w:lastRowLastColumn="0"/>
         </w:trPr>
         <w:tc>
           <w:tcPr>
-            <w:cnfStyle w:val="001000000000"/>
+            <w:cnfStyle w:val="001000000000" w:firstRow="0" w:lastRow="0" w:firstColumn="1" w:lastColumn="0" w:oddVBand="0" w:evenVBand="0" w:oddHBand="0" w:evenHBand="0" w:firstRowFirstColumn="0" w:firstRowLastColumn="0" w:lastRowFirstColumn="0" w:lastRowLastColumn="0"/>
             <w:tcW w:w="748" w:type="dxa"/>
           </w:tcPr>
           <w:p>
@@ -2448,7 +2452,7 @@
           <w:p>
             <w:pPr>
               <w:jc w:val="center"/>
-              <w:cnfStyle w:val="000000010000"/>
+              <w:cnfStyle w:val="000000010000" w:firstRow="0" w:lastRow="0" w:firstColumn="0" w:lastColumn="0" w:oddVBand="0" w:evenVBand="0" w:oddHBand="0" w:evenHBand="1" w:firstRowFirstColumn="0" w:firstRowLastColumn="0" w:lastRowFirstColumn="0" w:lastRowLastColumn="0"/>
               <w:rPr>
                 <w:color w:val="FF0000"/>
               </w:rPr>
@@ -2468,7 +2472,7 @@
           <w:p>
             <w:pPr>
               <w:jc w:val="center"/>
-              <w:cnfStyle w:val="000000010000"/>
+              <w:cnfStyle w:val="000000010000" w:firstRow="0" w:lastRow="0" w:firstColumn="0" w:lastColumn="0" w:oddVBand="0" w:evenVBand="0" w:oddHBand="0" w:evenHBand="1" w:firstRowFirstColumn="0" w:firstRowLastColumn="0" w:lastRowFirstColumn="0" w:lastRowLastColumn="0"/>
               <w:rPr>
                 <w:color w:val="FF0000"/>
               </w:rPr>
@@ -2482,7 +2486,7 @@
           <w:p>
             <w:pPr>
               <w:jc w:val="center"/>
-              <w:cnfStyle w:val="000000010000"/>
+              <w:cnfStyle w:val="000000010000" w:firstRow="0" w:lastRow="0" w:firstColumn="0" w:lastColumn="0" w:oddVBand="0" w:evenVBand="0" w:oddHBand="0" w:evenHBand="1" w:firstRowFirstColumn="0" w:firstRowLastColumn="0" w:lastRowFirstColumn="0" w:lastRowLastColumn="0"/>
               <w:rPr>
                 <w:rFonts w:ascii="Calibri" w:hAnsi="Calibri" w:cs="Calibri"/>
                 <w:color w:val="000000"/>
@@ -2504,16 +2508,24 @@
           <w:p>
             <w:pPr>
               <w:jc w:val="center"/>
-              <w:cnfStyle w:val="000000010000"/>
+              <w:cnfStyle w:val="000000010000" w:firstRow="0" w:lastRow="0" w:firstColumn="0" w:lastColumn="0" w:oddVBand="0" w:evenVBand="0" w:oddHBand="0" w:evenHBand="1" w:firstRowFirstColumn="0" w:firstRowLastColumn="0" w:lastRowFirstColumn="0" w:lastRowLastColumn="0"/>
               <w:rPr>
                 <w:color w:val="FF0000"/>
               </w:rPr>
             </w:pPr>
+            <w:commentRangeStart w:id="4"/>
             <w:r>
               <w:rPr>
                 <w:color w:val="FF0000"/>
               </w:rPr>
               <w:t>2,178,000</w:t>
+            </w:r>
+            <w:commentRangeEnd w:id="4"/>
+            <w:r>
+              <w:rPr>
+                <w:rStyle w:val="CommentReference"/>
+              </w:rPr>
+              <w:commentReference w:id="4"/>
             </w:r>
           </w:p>
         </w:tc>
@@ -2551,8 +2563,20 @@
           <w:sz w:val="32"/>
           <w:szCs w:val="32"/>
         </w:rPr>
-        <w:t>Total Investment Required = Rs</w:t>
-      </w:r>
+        <w:t xml:space="preserve">Total Investment Required = </w:t>
+      </w:r>
+      <w:commentRangeStart w:id="5"/>
+      <w:proofErr w:type="spellStart"/>
+      <w:r>
+        <w:rPr>
+          <w:b/>
+          <w:color w:val="333333"/>
+          <w:sz w:val="32"/>
+          <w:szCs w:val="32"/>
+        </w:rPr>
+        <w:t>Rs</w:t>
+      </w:r>
+      <w:proofErr w:type="spellEnd"/>
       <w:r>
         <w:rPr>
           <w:b/>
@@ -2562,6 +2586,13 @@
         </w:rPr>
         <w:t xml:space="preserve"> 3,328,000</w:t>
       </w:r>
+      <w:commentRangeEnd w:id="5"/>
+      <w:r>
+        <w:rPr>
+          <w:rStyle w:val="CommentReference"/>
+        </w:rPr>
+        <w:commentReference w:id="5"/>
+      </w:r>
     </w:p>
     <w:p>
       <w:pPr>
@@ -2583,6 +2614,7 @@
       </w:r>
     </w:p>
     <w:p>
+      <w:commentRangeStart w:id="6"/>
       <w:r>
         <w:t xml:space="preserve">8000 per subject </w:t>
       </w:r>
@@ -2596,16 +2628,21 @@
       <w:r>
         <w:t>Teacher Cost of Two sections = 48000</w:t>
       </w:r>
+      <w:commentRangeEnd w:id="6"/>
+      <w:r>
+        <w:rPr>
+          <w:rStyle w:val="CommentReference"/>
+        </w:rPr>
+        <w:commentReference w:id="6"/>
+      </w:r>
     </w:p>
     <w:p>
       <w:pPr>
         <w:pStyle w:val="Heading3"/>
       </w:pPr>
-      <w:proofErr w:type="spellStart"/>
       <w:r>
         <w:t>Matric</w:t>
       </w:r>
-      <w:proofErr w:type="spellEnd"/>
     </w:p>
     <w:p>
       <w:r>
@@ -2681,6 +2718,7 @@
       <w:r>
         <w:t xml:space="preserve">O-Level = </w:t>
       </w:r>
+      <w:commentRangeStart w:id="7"/>
       <w:r>
         <w:t>2</w:t>
       </w:r>
@@ -2690,6 +2728,13 @@
       <w:r>
         <w:t xml:space="preserve">00/ Subject </w:t>
       </w:r>
+      <w:commentRangeEnd w:id="7"/>
+      <w:r>
+        <w:rPr>
+          <w:rStyle w:val="CommentReference"/>
+        </w:rPr>
+        <w:commentReference w:id="7"/>
+      </w:r>
     </w:p>
     <w:p>
       <w:r>
@@ -2730,84 +2775,85 @@
       </w:r>
     </w:p>
     <w:p>
+      <w:commentRangeStart w:id="8"/>
       <w:r>
         <w:t>O-level = 2</w:t>
       </w:r>
-    </w:p>
-    <w:p>
-      <w:proofErr w:type="spellStart"/>
+      <w:commentRangeEnd w:id="8"/>
+      <w:r>
+        <w:rPr>
+          <w:rStyle w:val="CommentReference"/>
+        </w:rPr>
+        <w:commentReference w:id="8"/>
+      </w:r>
+    </w:p>
+    <w:p>
+      <w:r>
+        <w:t xml:space="preserve">Matric = </w:t>
+      </w:r>
+      <w:r>
+        <w:t>2</w:t>
+      </w:r>
+    </w:p>
+    <w:p>
+      <w:r>
+        <w:t xml:space="preserve">Intermediate = </w:t>
+      </w:r>
+      <w:r>
+        <w:t>2</w:t>
+      </w:r>
+      <w:r>
+        <w:t xml:space="preserve"> </w:t>
+      </w:r>
+    </w:p>
+    <w:p>
+      <w:r>
+        <w:t>A-Level = 2</w:t>
+      </w:r>
+    </w:p>
+    <w:p>
+      <w:pPr>
+        <w:pStyle w:val="Heading2"/>
+      </w:pPr>
+      <w:r>
+        <w:t xml:space="preserve"> Revenue</w:t>
+      </w:r>
+    </w:p>
+    <w:p>
+      <w:pPr>
+        <w:pStyle w:val="Heading3"/>
+      </w:pPr>
+      <w:r>
+        <w:t>O-Level (Assuming 3sub/student)</w:t>
+      </w:r>
+    </w:p>
+    <w:p>
+      <w:r>
+        <w:t>180,000</w:t>
+      </w:r>
+      <w:r>
+        <w:t>(</w:t>
+      </w:r>
+      <w:r>
+        <w:t>15</w:t>
+      </w:r>
+      <w:r>
+        <w:t xml:space="preserve"> students</w:t>
+      </w:r>
+      <w:r>
+        <w:t>, 2sections</w:t>
+      </w:r>
+      <w:r>
+        <w:t>)</w:t>
+      </w:r>
+    </w:p>
+    <w:p>
+      <w:pPr>
+        <w:pStyle w:val="Heading3"/>
+      </w:pPr>
       <w:r>
         <w:t>Matric</w:t>
       </w:r>
-      <w:proofErr w:type="spellEnd"/>
-      <w:r>
-        <w:t xml:space="preserve"> = </w:t>
-      </w:r>
-      <w:r>
-        <w:t>2</w:t>
-      </w:r>
-    </w:p>
-    <w:p>
-      <w:r>
-        <w:t xml:space="preserve">Intermediate = </w:t>
-      </w:r>
-      <w:r>
-        <w:t>2</w:t>
-      </w:r>
-      <w:r>
-        <w:t xml:space="preserve"> </w:t>
-      </w:r>
-    </w:p>
-    <w:p>
-      <w:r>
-        <w:t>A-Level = 2</w:t>
-      </w:r>
-    </w:p>
-    <w:p>
-      <w:pPr>
-        <w:pStyle w:val="Heading2"/>
-      </w:pPr>
-      <w:r>
-        <w:t xml:space="preserve"> Revenue</w:t>
-      </w:r>
-    </w:p>
-    <w:p>
-      <w:pPr>
-        <w:pStyle w:val="Heading3"/>
-      </w:pPr>
-      <w:r>
-        <w:t>O-Level (Assuming 3sub/student)</w:t>
-      </w:r>
-    </w:p>
-    <w:p>
-      <w:r>
-        <w:t>180,000</w:t>
-      </w:r>
-      <w:r>
-        <w:t>(</w:t>
-      </w:r>
-      <w:r>
-        <w:t>15</w:t>
-      </w:r>
-      <w:r>
-        <w:t xml:space="preserve"> students</w:t>
-      </w:r>
-      <w:r>
-        <w:t>, 2sections</w:t>
-      </w:r>
-      <w:r>
-        <w:t>)</w:t>
-      </w:r>
-    </w:p>
-    <w:p>
-      <w:pPr>
-        <w:pStyle w:val="Heading3"/>
-      </w:pPr>
-      <w:proofErr w:type="spellStart"/>
-      <w:r>
-        <w:t>Matric</w:t>
-      </w:r>
-      <w:proofErr w:type="spellEnd"/>
       <w:r>
         <w:t xml:space="preserve"> </w:t>
       </w:r>
@@ -2934,7 +2980,7 @@
       <w:tblPr>
         <w:tblStyle w:val="LightGrid-Accent11"/>
         <w:tblW w:w="10098" w:type="dxa"/>
-        <w:tblLook w:val="04A0"/>
+        <w:tblLook w:val="04A0" w:firstRow="1" w:lastRow="0" w:firstColumn="1" w:lastColumn="0" w:noHBand="0" w:noVBand="1"/>
       </w:tblPr>
       <w:tblGrid>
         <w:gridCol w:w="866"/>
@@ -2947,12 +2993,12 @@
       </w:tblGrid>
       <w:tr>
         <w:trPr>
-          <w:cnfStyle w:val="100000000000"/>
+          <w:cnfStyle w:val="100000000000" w:firstRow="1" w:lastRow="0" w:firstColumn="0" w:lastColumn="0" w:oddVBand="0" w:evenVBand="0" w:oddHBand="0" w:evenHBand="0" w:firstRowFirstColumn="0" w:firstRowLastColumn="0" w:lastRowFirstColumn="0" w:lastRowLastColumn="0"/>
           <w:trHeight w:val="245"/>
         </w:trPr>
         <w:tc>
           <w:tcPr>
-            <w:cnfStyle w:val="001000000000"/>
+            <w:cnfStyle w:val="001000000000" w:firstRow="0" w:lastRow="0" w:firstColumn="1" w:lastColumn="0" w:oddVBand="0" w:evenVBand="0" w:oddHBand="0" w:evenHBand="0" w:firstRowFirstColumn="0" w:firstRowLastColumn="0" w:lastRowFirstColumn="0" w:lastRowLastColumn="0"/>
             <w:tcW w:w="866" w:type="dxa"/>
           </w:tcPr>
           <w:p>
@@ -2969,7 +3015,7 @@
           </w:tcPr>
           <w:p>
             <w:pPr>
-              <w:cnfStyle w:val="100000000000"/>
+              <w:cnfStyle w:val="100000000000" w:firstRow="1" w:lastRow="0" w:firstColumn="0" w:lastColumn="0" w:oddVBand="0" w:evenVBand="0" w:oddHBand="0" w:evenHBand="0" w:firstRowFirstColumn="0" w:firstRowLastColumn="0" w:lastRowFirstColumn="0" w:lastRowLastColumn="0"/>
               <w:rPr>
                 <w:color w:val="0000FF"/>
               </w:rPr>
@@ -2990,7 +3036,7 @@
           <w:p>
             <w:pPr>
               <w:jc w:val="center"/>
-              <w:cnfStyle w:val="100000000000"/>
+              <w:cnfStyle w:val="100000000000" w:firstRow="1" w:lastRow="0" w:firstColumn="0" w:lastColumn="0" w:oddVBand="0" w:evenVBand="0" w:oddHBand="0" w:evenHBand="0" w:firstRowFirstColumn="0" w:firstRowLastColumn="0" w:lastRowFirstColumn="0" w:lastRowLastColumn="0"/>
               <w:rPr>
                 <w:color w:val="0000FF"/>
               </w:rPr>
@@ -3006,12 +3052,12 @@
       </w:tr>
       <w:tr>
         <w:trPr>
-          <w:cnfStyle w:val="000000100000"/>
+          <w:cnfStyle w:val="000000100000" w:firstRow="0" w:lastRow="0" w:firstColumn="0" w:lastColumn="0" w:oddVBand="0" w:evenVBand="0" w:oddHBand="1" w:evenHBand="0" w:firstRowFirstColumn="0" w:firstRowLastColumn="0" w:lastRowFirstColumn="0" w:lastRowLastColumn="0"/>
           <w:trHeight w:val="306"/>
         </w:trPr>
         <w:tc>
           <w:tcPr>
-            <w:cnfStyle w:val="001000000000"/>
+            <w:cnfStyle w:val="001000000000" w:firstRow="0" w:lastRow="0" w:firstColumn="1" w:lastColumn="0" w:oddVBand="0" w:evenVBand="0" w:oddHBand="0" w:evenHBand="0" w:firstRowFirstColumn="0" w:firstRowLastColumn="0" w:lastRowFirstColumn="0" w:lastRowLastColumn="0"/>
             <w:tcW w:w="866" w:type="dxa"/>
             <w:vAlign w:val="bottom"/>
           </w:tcPr>
@@ -3041,7 +3087,7 @@
           </w:tcPr>
           <w:p>
             <w:pPr>
-              <w:cnfStyle w:val="000000100000"/>
+              <w:cnfStyle w:val="000000100000" w:firstRow="0" w:lastRow="0" w:firstColumn="0" w:lastColumn="0" w:oddVBand="0" w:evenVBand="0" w:oddHBand="1" w:evenHBand="0" w:firstRowFirstColumn="0" w:firstRowLastColumn="0" w:lastRowFirstColumn="0" w:lastRowLastColumn="0"/>
               <w:rPr>
                 <w:color w:val="0000FF"/>
               </w:rPr>
@@ -3055,7 +3101,7 @@
           <w:p>
             <w:pPr>
               <w:jc w:val="center"/>
-              <w:cnfStyle w:val="000000100000"/>
+              <w:cnfStyle w:val="000000100000" w:firstRow="0" w:lastRow="0" w:firstColumn="0" w:lastColumn="0" w:oddVBand="0" w:evenVBand="0" w:oddHBand="1" w:evenHBand="0" w:firstRowFirstColumn="0" w:firstRowLastColumn="0" w:lastRowFirstColumn="0" w:lastRowLastColumn="0"/>
               <w:rPr>
                 <w:color w:val="0000FF"/>
               </w:rPr>
@@ -3076,7 +3122,7 @@
           <w:p>
             <w:pPr>
               <w:jc w:val="center"/>
-              <w:cnfStyle w:val="000000100000"/>
+              <w:cnfStyle w:val="000000100000" w:firstRow="0" w:lastRow="0" w:firstColumn="0" w:lastColumn="0" w:oddVBand="0" w:evenVBand="0" w:oddHBand="1" w:evenHBand="0" w:firstRowFirstColumn="0" w:firstRowLastColumn="0" w:lastRowFirstColumn="0" w:lastRowLastColumn="0"/>
               <w:rPr>
                 <w:color w:val="0000FF"/>
               </w:rPr>
@@ -3096,7 +3142,7 @@
           <w:p>
             <w:pPr>
               <w:jc w:val="center"/>
-              <w:cnfStyle w:val="000000100000"/>
+              <w:cnfStyle w:val="000000100000" w:firstRow="0" w:lastRow="0" w:firstColumn="0" w:lastColumn="0" w:oddVBand="0" w:evenVBand="0" w:oddHBand="1" w:evenHBand="0" w:firstRowFirstColumn="0" w:firstRowLastColumn="0" w:lastRowFirstColumn="0" w:lastRowLastColumn="0"/>
               <w:rPr>
                 <w:color w:val="0000FF"/>
               </w:rPr>
@@ -3116,7 +3162,7 @@
           <w:p>
             <w:pPr>
               <w:jc w:val="center"/>
-              <w:cnfStyle w:val="000000100000"/>
+              <w:cnfStyle w:val="000000100000" w:firstRow="0" w:lastRow="0" w:firstColumn="0" w:lastColumn="0" w:oddVBand="0" w:evenVBand="0" w:oddHBand="1" w:evenHBand="0" w:firstRowFirstColumn="0" w:firstRowLastColumn="0" w:lastRowFirstColumn="0" w:lastRowLastColumn="0"/>
               <w:rPr>
                 <w:color w:val="0000FF"/>
               </w:rPr>
@@ -3136,7 +3182,7 @@
           <w:p>
             <w:pPr>
               <w:jc w:val="center"/>
-              <w:cnfStyle w:val="000000100000"/>
+              <w:cnfStyle w:val="000000100000" w:firstRow="0" w:lastRow="0" w:firstColumn="0" w:lastColumn="0" w:oddVBand="0" w:evenVBand="0" w:oddHBand="1" w:evenHBand="0" w:firstRowFirstColumn="0" w:firstRowLastColumn="0" w:lastRowFirstColumn="0" w:lastRowLastColumn="0"/>
               <w:rPr>
                 <w:color w:val="0000FF"/>
               </w:rPr>
@@ -3156,7 +3202,7 @@
           <w:p>
             <w:pPr>
               <w:jc w:val="center"/>
-              <w:cnfStyle w:val="000000100000"/>
+              <w:cnfStyle w:val="000000100000" w:firstRow="0" w:lastRow="0" w:firstColumn="0" w:lastColumn="0" w:oddVBand="0" w:evenVBand="0" w:oddHBand="1" w:evenHBand="0" w:firstRowFirstColumn="0" w:firstRowLastColumn="0" w:lastRowFirstColumn="0" w:lastRowLastColumn="0"/>
               <w:rPr>
                 <w:color w:val="0000FF"/>
               </w:rPr>
@@ -3172,12 +3218,12 @@
       </w:tr>
       <w:tr>
         <w:trPr>
-          <w:cnfStyle w:val="000000010000"/>
+          <w:cnfStyle w:val="000000010000" w:firstRow="0" w:lastRow="0" w:firstColumn="0" w:lastColumn="0" w:oddVBand="0" w:evenVBand="0" w:oddHBand="0" w:evenHBand="1" w:firstRowFirstColumn="0" w:firstRowLastColumn="0" w:lastRowFirstColumn="0" w:lastRowLastColumn="0"/>
           <w:trHeight w:val="220"/>
         </w:trPr>
         <w:tc>
           <w:tcPr>
-            <w:cnfStyle w:val="001000000000"/>
+            <w:cnfStyle w:val="001000000000" w:firstRow="0" w:lastRow="0" w:firstColumn="1" w:lastColumn="0" w:oddVBand="0" w:evenVBand="0" w:oddHBand="0" w:evenHBand="0" w:firstRowFirstColumn="0" w:firstRowLastColumn="0" w:lastRowFirstColumn="0" w:lastRowLastColumn="0"/>
             <w:tcW w:w="866" w:type="dxa"/>
             <w:shd w:val="clear" w:color="auto" w:fill="D3DFEE" w:themeFill="accent1" w:themeFillTint="3F"/>
           </w:tcPr>
@@ -3216,7 +3262,7 @@
             <w:pPr>
               <w:pStyle w:val="NoSpacing"/>
               <w:jc w:val="center"/>
-              <w:cnfStyle w:val="000000010000"/>
+              <w:cnfStyle w:val="000000010000" w:firstRow="0" w:lastRow="0" w:firstColumn="0" w:lastColumn="0" w:oddVBand="0" w:evenVBand="0" w:oddHBand="0" w:evenHBand="1" w:firstRowFirstColumn="0" w:firstRowLastColumn="0" w:lastRowFirstColumn="0" w:lastRowLastColumn="0"/>
               <w:rPr>
                 <w:sz w:val="16"/>
               </w:rPr>
@@ -3243,7 +3289,7 @@
             <w:pPr>
               <w:pStyle w:val="NoSpacing"/>
               <w:jc w:val="center"/>
-              <w:cnfStyle w:val="000000010000"/>
+              <w:cnfStyle w:val="000000010000" w:firstRow="0" w:lastRow="0" w:firstColumn="0" w:lastColumn="0" w:oddVBand="0" w:evenVBand="0" w:oddHBand="0" w:evenHBand="1" w:firstRowFirstColumn="0" w:firstRowLastColumn="0" w:lastRowFirstColumn="0" w:lastRowLastColumn="0"/>
               <w:rPr>
                 <w:sz w:val="20"/>
               </w:rPr>
@@ -3264,7 +3310,7 @@
             <w:pPr>
               <w:pStyle w:val="NoSpacing"/>
               <w:jc w:val="center"/>
-              <w:cnfStyle w:val="000000010000"/>
+              <w:cnfStyle w:val="000000010000" w:firstRow="0" w:lastRow="0" w:firstColumn="0" w:lastColumn="0" w:oddVBand="0" w:evenVBand="0" w:oddHBand="0" w:evenHBand="1" w:firstRowFirstColumn="0" w:firstRowLastColumn="0" w:lastRowFirstColumn="0" w:lastRowLastColumn="0"/>
               <w:rPr>
                 <w:sz w:val="20"/>
               </w:rPr>
@@ -3285,7 +3331,7 @@
             <w:pPr>
               <w:pStyle w:val="NoSpacing"/>
               <w:jc w:val="center"/>
-              <w:cnfStyle w:val="000000010000"/>
+              <w:cnfStyle w:val="000000010000" w:firstRow="0" w:lastRow="0" w:firstColumn="0" w:lastColumn="0" w:oddVBand="0" w:evenVBand="0" w:oddHBand="0" w:evenHBand="1" w:firstRowFirstColumn="0" w:firstRowLastColumn="0" w:lastRowFirstColumn="0" w:lastRowLastColumn="0"/>
               <w:rPr>
                 <w:sz w:val="20"/>
               </w:rPr>
@@ -3306,7 +3352,7 @@
             <w:pPr>
               <w:pStyle w:val="NoSpacing"/>
               <w:jc w:val="center"/>
-              <w:cnfStyle w:val="000000010000"/>
+              <w:cnfStyle w:val="000000010000" w:firstRow="0" w:lastRow="0" w:firstColumn="0" w:lastColumn="0" w:oddVBand="0" w:evenVBand="0" w:oddHBand="0" w:evenHBand="1" w:firstRowFirstColumn="0" w:firstRowLastColumn="0" w:lastRowFirstColumn="0" w:lastRowLastColumn="0"/>
               <w:rPr>
                 <w:sz w:val="20"/>
               </w:rPr>
@@ -3327,7 +3373,7 @@
             <w:pPr>
               <w:pStyle w:val="NoSpacing"/>
               <w:jc w:val="center"/>
-              <w:cnfStyle w:val="000000010000"/>
+              <w:cnfStyle w:val="000000010000" w:firstRow="0" w:lastRow="0" w:firstColumn="0" w:lastColumn="0" w:oddVBand="0" w:evenVBand="0" w:oddHBand="0" w:evenHBand="1" w:firstRowFirstColumn="0" w:firstRowLastColumn="0" w:lastRowFirstColumn="0" w:lastRowLastColumn="0"/>
               <w:rPr>
                 <w:sz w:val="20"/>
               </w:rPr>
@@ -3343,12 +3389,12 @@
       </w:tr>
       <w:tr>
         <w:trPr>
-          <w:cnfStyle w:val="000000100000"/>
+          <w:cnfStyle w:val="000000100000" w:firstRow="0" w:lastRow="0" w:firstColumn="0" w:lastColumn="0" w:oddVBand="0" w:evenVBand="0" w:oddHBand="1" w:evenHBand="0" w:firstRowFirstColumn="0" w:firstRowLastColumn="0" w:lastRowFirstColumn="0" w:lastRowLastColumn="0"/>
           <w:trHeight w:val="245"/>
         </w:trPr>
         <w:tc>
           <w:tcPr>
-            <w:cnfStyle w:val="001000000000"/>
+            <w:cnfStyle w:val="001000000000" w:firstRow="0" w:lastRow="0" w:firstColumn="1" w:lastColumn="0" w:oddVBand="0" w:evenVBand="0" w:oddHBand="0" w:evenHBand="0" w:firstRowFirstColumn="0" w:firstRowLastColumn="0" w:lastRowFirstColumn="0" w:lastRowLastColumn="0"/>
             <w:tcW w:w="866" w:type="dxa"/>
             <w:vAlign w:val="bottom"/>
           </w:tcPr>
@@ -3378,7 +3424,7 @@
             <w:pPr>
               <w:pStyle w:val="NoSpacing"/>
               <w:jc w:val="center"/>
-              <w:cnfStyle w:val="000000100000"/>
+              <w:cnfStyle w:val="000000100000" w:firstRow="0" w:lastRow="0" w:firstColumn="0" w:lastColumn="0" w:oddVBand="0" w:evenVBand="0" w:oddHBand="1" w:evenHBand="0" w:firstRowFirstColumn="0" w:firstRowLastColumn="0" w:lastRowFirstColumn="0" w:lastRowLastColumn="0"/>
               <w:rPr>
                 <w:color w:val="FF0000"/>
               </w:rPr>
@@ -3405,7 +3451,7 @@
             <w:pPr>
               <w:pStyle w:val="NoSpacing"/>
               <w:jc w:val="center"/>
-              <w:cnfStyle w:val="000000100000"/>
+              <w:cnfStyle w:val="000000100000" w:firstRow="0" w:lastRow="0" w:firstColumn="0" w:lastColumn="0" w:oddVBand="0" w:evenVBand="0" w:oddHBand="1" w:evenHBand="0" w:firstRowFirstColumn="0" w:firstRowLastColumn="0" w:lastRowFirstColumn="0" w:lastRowLastColumn="0"/>
               <w:rPr>
                 <w:sz w:val="20"/>
               </w:rPr>
@@ -3426,7 +3472,7 @@
             <w:pPr>
               <w:pStyle w:val="NoSpacing"/>
               <w:jc w:val="center"/>
-              <w:cnfStyle w:val="000000100000"/>
+              <w:cnfStyle w:val="000000100000" w:firstRow="0" w:lastRow="0" w:firstColumn="0" w:lastColumn="0" w:oddVBand="0" w:evenVBand="0" w:oddHBand="1" w:evenHBand="0" w:firstRowFirstColumn="0" w:firstRowLastColumn="0" w:lastRowFirstColumn="0" w:lastRowLastColumn="0"/>
               <w:rPr>
                 <w:sz w:val="20"/>
               </w:rPr>
@@ -3447,7 +3493,7 @@
             <w:pPr>
               <w:pStyle w:val="NoSpacing"/>
               <w:jc w:val="center"/>
-              <w:cnfStyle w:val="000000100000"/>
+              <w:cnfStyle w:val="000000100000" w:firstRow="0" w:lastRow="0" w:firstColumn="0" w:lastColumn="0" w:oddVBand="0" w:evenVBand="0" w:oddHBand="1" w:evenHBand="0" w:firstRowFirstColumn="0" w:firstRowLastColumn="0" w:lastRowFirstColumn="0" w:lastRowLastColumn="0"/>
               <w:rPr>
                 <w:sz w:val="20"/>
               </w:rPr>
@@ -3468,7 +3514,7 @@
             <w:pPr>
               <w:pStyle w:val="NoSpacing"/>
               <w:jc w:val="center"/>
-              <w:cnfStyle w:val="000000100000"/>
+              <w:cnfStyle w:val="000000100000" w:firstRow="0" w:lastRow="0" w:firstColumn="0" w:lastColumn="0" w:oddVBand="0" w:evenVBand="0" w:oddHBand="1" w:evenHBand="0" w:firstRowFirstColumn="0" w:firstRowLastColumn="0" w:lastRowFirstColumn="0" w:lastRowLastColumn="0"/>
               <w:rPr>
                 <w:sz w:val="20"/>
               </w:rPr>
@@ -3489,7 +3535,7 @@
             <w:pPr>
               <w:pStyle w:val="NoSpacing"/>
               <w:jc w:val="center"/>
-              <w:cnfStyle w:val="000000100000"/>
+              <w:cnfStyle w:val="000000100000" w:firstRow="0" w:lastRow="0" w:firstColumn="0" w:lastColumn="0" w:oddVBand="0" w:evenVBand="0" w:oddHBand="1" w:evenHBand="0" w:firstRowFirstColumn="0" w:firstRowLastColumn="0" w:lastRowFirstColumn="0" w:lastRowLastColumn="0"/>
               <w:rPr>
                 <w:sz w:val="20"/>
               </w:rPr>
@@ -3505,12 +3551,12 @@
       </w:tr>
       <w:tr>
         <w:trPr>
-          <w:cnfStyle w:val="000000010000"/>
+          <w:cnfStyle w:val="000000010000" w:firstRow="0" w:lastRow="0" w:firstColumn="0" w:lastColumn="0" w:oddVBand="0" w:evenVBand="0" w:oddHBand="0" w:evenHBand="1" w:firstRowFirstColumn="0" w:firstRowLastColumn="0" w:lastRowFirstColumn="0" w:lastRowLastColumn="0"/>
           <w:trHeight w:val="245"/>
         </w:trPr>
         <w:tc>
           <w:tcPr>
-            <w:cnfStyle w:val="001000000000"/>
+            <w:cnfStyle w:val="001000000000" w:firstRow="0" w:lastRow="0" w:firstColumn="1" w:lastColumn="0" w:oddVBand="0" w:evenVBand="0" w:oddHBand="0" w:evenHBand="0" w:firstRowFirstColumn="0" w:firstRowLastColumn="0" w:lastRowFirstColumn="0" w:lastRowLastColumn="0"/>
             <w:tcW w:w="866" w:type="dxa"/>
           </w:tcPr>
           <w:p>
@@ -3536,7 +3582,7 @@
           </w:tcPr>
           <w:p>
             <w:pPr>
-              <w:cnfStyle w:val="000000010000"/>
+              <w:cnfStyle w:val="000000010000" w:firstRow="0" w:lastRow="0" w:firstColumn="0" w:lastColumn="0" w:oddVBand="0" w:evenVBand="0" w:oddHBand="0" w:evenHBand="1" w:firstRowFirstColumn="0" w:firstRowLastColumn="0" w:lastRowFirstColumn="0" w:lastRowLastColumn="0"/>
               <w:rPr>
                 <w:color w:val="FF0000"/>
               </w:rPr>
@@ -3555,7 +3601,7 @@
           </w:tcPr>
           <w:p>
             <w:pPr>
-              <w:cnfStyle w:val="000000010000"/>
+              <w:cnfStyle w:val="000000010000" w:firstRow="0" w:lastRow="0" w:firstColumn="0" w:lastColumn="0" w:oddVBand="0" w:evenVBand="0" w:oddHBand="0" w:evenHBand="1" w:firstRowFirstColumn="0" w:firstRowLastColumn="0" w:lastRowFirstColumn="0" w:lastRowLastColumn="0"/>
               <w:rPr>
                 <w:color w:val="FF0000"/>
               </w:rPr>
@@ -3574,7 +3620,7 @@
           </w:tcPr>
           <w:p>
             <w:pPr>
-              <w:cnfStyle w:val="000000010000"/>
+              <w:cnfStyle w:val="000000010000" w:firstRow="0" w:lastRow="0" w:firstColumn="0" w:lastColumn="0" w:oddVBand="0" w:evenVBand="0" w:oddHBand="0" w:evenHBand="1" w:firstRowFirstColumn="0" w:firstRowLastColumn="0" w:lastRowFirstColumn="0" w:lastRowLastColumn="0"/>
               <w:rPr>
                 <w:color w:val="FF0000"/>
               </w:rPr>
@@ -3593,7 +3639,7 @@
           </w:tcPr>
           <w:p>
             <w:pPr>
-              <w:cnfStyle w:val="000000010000"/>
+              <w:cnfStyle w:val="000000010000" w:firstRow="0" w:lastRow="0" w:firstColumn="0" w:lastColumn="0" w:oddVBand="0" w:evenVBand="0" w:oddHBand="0" w:evenHBand="1" w:firstRowFirstColumn="0" w:firstRowLastColumn="0" w:lastRowFirstColumn="0" w:lastRowLastColumn="0"/>
               <w:rPr>
                 <w:color w:val="FF0000"/>
               </w:rPr>
@@ -3612,7 +3658,7 @@
           </w:tcPr>
           <w:p>
             <w:pPr>
-              <w:cnfStyle w:val="000000010000"/>
+              <w:cnfStyle w:val="000000010000" w:firstRow="0" w:lastRow="0" w:firstColumn="0" w:lastColumn="0" w:oddVBand="0" w:evenVBand="0" w:oddHBand="0" w:evenHBand="1" w:firstRowFirstColumn="0" w:firstRowLastColumn="0" w:lastRowFirstColumn="0" w:lastRowLastColumn="0"/>
               <w:rPr>
                 <w:color w:val="FF0000"/>
               </w:rPr>
@@ -3631,7 +3677,7 @@
           </w:tcPr>
           <w:p>
             <w:pPr>
-              <w:cnfStyle w:val="000000010000"/>
+              <w:cnfStyle w:val="000000010000" w:firstRow="0" w:lastRow="0" w:firstColumn="0" w:lastColumn="0" w:oddVBand="0" w:evenVBand="0" w:oddHBand="0" w:evenHBand="1" w:firstRowFirstColumn="0" w:firstRowLastColumn="0" w:lastRowFirstColumn="0" w:lastRowLastColumn="0"/>
               <w:rPr>
                 <w:color w:val="FF0000"/>
               </w:rPr>
@@ -3647,12 +3693,12 @@
       </w:tr>
       <w:tr>
         <w:trPr>
-          <w:cnfStyle w:val="000000100000"/>
+          <w:cnfStyle w:val="000000100000" w:firstRow="0" w:lastRow="0" w:firstColumn="0" w:lastColumn="0" w:oddVBand="0" w:evenVBand="0" w:oddHBand="1" w:evenHBand="0" w:firstRowFirstColumn="0" w:firstRowLastColumn="0" w:lastRowFirstColumn="0" w:lastRowLastColumn="0"/>
           <w:trHeight w:val="245"/>
         </w:trPr>
         <w:tc>
           <w:tcPr>
-            <w:cnfStyle w:val="001000000000"/>
+            <w:cnfStyle w:val="001000000000" w:firstRow="0" w:lastRow="0" w:firstColumn="1" w:lastColumn="0" w:oddVBand="0" w:evenVBand="0" w:oddHBand="0" w:evenHBand="0" w:firstRowFirstColumn="0" w:firstRowLastColumn="0" w:lastRowFirstColumn="0" w:lastRowLastColumn="0"/>
             <w:tcW w:w="10098" w:type="dxa"/>
             <w:gridSpan w:val="7"/>
           </w:tcPr>
@@ -3664,11 +3710,21 @@
                 <w:b w:val="0"/>
               </w:rPr>
             </w:pPr>
+            <w:commentRangeStart w:id="9"/>
             <w:r>
               <w:t>Break even in 3 Years</w:t>
             </w:r>
             <w:r>
               <w:t xml:space="preserve"> Approx.</w:t>
+            </w:r>
+            <w:commentRangeEnd w:id="9"/>
+            <w:r>
+              <w:rPr>
+                <w:rStyle w:val="CommentReference"/>
+                <w:b w:val="0"/>
+                <w:bCs w:val="0"/>
+              </w:rPr>
+              <w:commentReference w:id="9"/>
             </w:r>
           </w:p>
         </w:tc>
@@ -3739,7 +3795,7 @@
       </w:r>
     </w:p>
     <w:sectPr>
-      <w:headerReference w:type="default" r:id="rId8"/>
+      <w:headerReference w:type="default" r:id="rId10"/>
       <w:pgSz w:w="12240" w:h="15840"/>
       <w:pgMar w:top="1440" w:right="1800" w:bottom="1170" w:left="1170" w:header="720" w:footer="720" w:gutter="0"/>
       <w:pgBorders w:offsetFrom="page">
@@ -3755,8 +3811,190 @@
 </w:document>
 </file>
 
+<file path=word/comments.xml><?xml version="1.0" encoding="utf-8"?>
+<w:comments xmlns:wpc="http://schemas.microsoft.com/office/word/2010/wordprocessingCanvas" xmlns:mc="http://schemas.openxmlformats.org/markup-compatibility/2006" xmlns:o="urn:schemas-microsoft-com:office:office" xmlns:r="http://schemas.openxmlformats.org/officeDocument/2006/relationships" xmlns:m="http://schemas.openxmlformats.org/officeDocument/2006/math" xmlns:v="urn:schemas-microsoft-com:vml" xmlns:wp14="http://schemas.microsoft.com/office/word/2010/wordprocessingDrawing" xmlns:wp="http://schemas.openxmlformats.org/drawingml/2006/wordprocessingDrawing" xmlns:w10="urn:schemas-microsoft-com:office:word" xmlns:w="http://schemas.openxmlformats.org/wordprocessingml/2006/main" xmlns:w14="http://schemas.microsoft.com/office/word/2010/wordml" xmlns:wpg="http://schemas.microsoft.com/office/word/2010/wordprocessingGroup" xmlns:wpi="http://schemas.microsoft.com/office/word/2010/wordprocessingInk" xmlns:wne="http://schemas.microsoft.com/office/word/2006/wordml" xmlns:wps="http://schemas.microsoft.com/office/word/2010/wordprocessingShape" mc:Ignorable="w14 wp14">
+  <w:comment w:id="0" w:author="Nabeel Majahid" w:date="2014-07-15T19:31:00Z" w:initials="NM">
+    <w:p>
+      <w:pPr>
+        <w:pStyle w:val="CommentText"/>
+      </w:pPr>
+      <w:r>
+        <w:rPr>
+          <w:rStyle w:val="CommentReference"/>
+        </w:rPr>
+        <w:annotationRef/>
+      </w:r>
+      <w:r>
+        <w:t>No information regarding these in this report.</w:t>
+      </w:r>
+    </w:p>
+  </w:comment>
+  <w:comment w:id="1" w:author="Nabeel Majahid" w:date="2014-07-15T19:33:00Z" w:initials="NM">
+    <w:p>
+      <w:pPr>
+        <w:pStyle w:val="CommentText"/>
+      </w:pPr>
+      <w:r>
+        <w:rPr>
+          <w:rStyle w:val="CommentReference"/>
+        </w:rPr>
+        <w:annotationRef/>
+      </w:r>
+      <w:r>
+        <w:t>I do not like the idea of having to move if we can avoid it. We have the time at the moment to choose wisely.  We need to have a roadmap and a 5-year plan otherwise we will end up setting ourselves up for failure.</w:t>
+      </w:r>
+    </w:p>
+  </w:comment>
+  <w:comment w:id="3" w:author="Nabeel Majahid" w:date="2014-07-15T19:19:00Z" w:initials="NM">
+    <w:p>
+      <w:pPr>
+        <w:pStyle w:val="CommentText"/>
+      </w:pPr>
+      <w:r>
+        <w:rPr>
+          <w:rStyle w:val="CommentReference"/>
+        </w:rPr>
+        <w:annotationRef/>
+      </w:r>
+      <w:r>
+        <w:t>Is this something we plan on doing? Same applies to Matric and Inter. My opinion is that we avoid doing Matric/Inter.</w:t>
+      </w:r>
+    </w:p>
+  </w:comment>
+  <w:comment w:id="4" w:author="Nabeel Majahid" w:date="2014-07-15T19:21:00Z" w:initials="NM">
+    <w:p>
+      <w:pPr>
+        <w:pStyle w:val="CommentText"/>
+      </w:pPr>
+      <w:r>
+        <w:rPr>
+          <w:rStyle w:val="CommentReference"/>
+        </w:rPr>
+        <w:annotationRef/>
+      </w:r>
+      <w:r>
+        <w:t xml:space="preserve">Removing Matric, Inter and A-levels to begin with will reduce this amount significantly </w:t>
+      </w:r>
+    </w:p>
+  </w:comment>
+  <w:comment w:id="5" w:author="Nabeel Majahid" w:date="2014-07-15T19:23:00Z" w:initials="NM">
+    <w:p>
+      <w:pPr>
+        <w:pStyle w:val="CommentText"/>
+      </w:pPr>
+      <w:r>
+        <w:rPr>
+          <w:rStyle w:val="CommentReference"/>
+        </w:rPr>
+        <w:annotationRef/>
+      </w:r>
+      <w:r>
+        <w:t xml:space="preserve">This should then be </w:t>
+      </w:r>
+      <w:r>
+        <w:t xml:space="preserve">≈ </w:t>
+      </w:r>
+      <w:r>
+        <w:t>2,596</w:t>
+      </w:r>
+      <w:r>
+        <w:t>,000</w:t>
+      </w:r>
+      <w:r>
+        <w:t>.</w:t>
+      </w:r>
+    </w:p>
+    <w:p>
+      <w:pPr>
+        <w:pStyle w:val="CommentText"/>
+      </w:pPr>
+    </w:p>
+    <w:p>
+      <w:pPr>
+        <w:pStyle w:val="CommentText"/>
+      </w:pPr>
+      <w:r>
+        <w:t>Another opinion on this matter is that 6 months is a heck of lot of time for a business such as this to not break even, so a goal should be that this be brought down to 3-4 months instead. If by that time we do not see a significant improvement then there is no point to this.  The whole reason we have delayed this project is so we can hit it at the right time and move forward quickly.</w:t>
+      </w:r>
+    </w:p>
+  </w:comment>
+  <w:comment w:id="6" w:author="Nabeel Majahid" w:date="2014-07-15T19:25:00Z" w:initials="NM">
+    <w:p>
+      <w:pPr>
+        <w:pStyle w:val="CommentText"/>
+      </w:pPr>
+      <w:r>
+        <w:rPr>
+          <w:rStyle w:val="CommentReference"/>
+        </w:rPr>
+        <w:annotationRef/>
+      </w:r>
+      <w:r>
+        <w:t xml:space="preserve">This would have to be incentivized, per a certain number of students there should be a bump in the base pay. That mark should be are </w:t>
+      </w:r>
+      <w:proofErr w:type="spellStart"/>
+      <w:r>
+        <w:t>break even</w:t>
+      </w:r>
+      <w:proofErr w:type="spellEnd"/>
+      <w:r>
+        <w:t xml:space="preserve"> point.</w:t>
+      </w:r>
+    </w:p>
+  </w:comment>
+  <w:comment w:id="7" w:author="Nabeel Majahid" w:date="2014-07-15T19:26:00Z" w:initials="NM">
+    <w:p>
+      <w:pPr>
+        <w:pStyle w:val="CommentText"/>
+      </w:pPr>
+      <w:r>
+        <w:rPr>
+          <w:rStyle w:val="CommentReference"/>
+        </w:rPr>
+        <w:annotationRef/>
+      </w:r>
+      <w:r>
+        <w:t>This is quite low in my mind, Beginning this at 2500 should be much more reasonable.</w:t>
+      </w:r>
+    </w:p>
+  </w:comment>
+  <w:comment w:id="8" w:author="Nabeel Majahid" w:date="2014-07-15T19:30:00Z" w:initials="NM">
+    <w:p>
+      <w:pPr>
+        <w:pStyle w:val="CommentText"/>
+      </w:pPr>
+      <w:r>
+        <w:rPr>
+          <w:rStyle w:val="CommentReference"/>
+        </w:rPr>
+        <w:annotationRef/>
+      </w:r>
+      <w:r>
+        <w:t>This should be more like (4 o-level subjects divided in two groups (senior and junior levels), those same classes would be repeated once more. If we end up introducing A-levels then we can discuss that.</w:t>
+      </w:r>
+    </w:p>
+  </w:comment>
+  <w:comment w:id="9" w:author="Nabeel Majahid" w:date="2014-07-15T19:31:00Z" w:initials="NM">
+    <w:p>
+      <w:pPr>
+        <w:pStyle w:val="CommentText"/>
+      </w:pPr>
+      <w:r>
+        <w:rPr>
+          <w:rStyle w:val="CommentReference"/>
+        </w:rPr>
+        <w:annotationRef/>
+      </w:r>
+      <w:r>
+        <w:t>I personally believe this is way too long, this needs to be brought down especially if we plan to do other technical courses or even a school.</w:t>
+      </w:r>
+    </w:p>
+  </w:comment>
+</w:comments>
+</file>
+
 <file path=word/endnotes.xml><?xml version="1.0" encoding="utf-8"?>
-<w:endnotes xmlns:ve="http://schemas.openxmlformats.org/markup-compatibility/2006" xmlns:o="urn:schemas-microsoft-com:office:office" xmlns:r="http://schemas.openxmlformats.org/officeDocument/2006/relationships" xmlns:m="http://schemas.openxmlformats.org/officeDocument/2006/math" xmlns:v="urn:schemas-microsoft-com:vml" xmlns:wp="http://schemas.openxmlformats.org/drawingml/2006/wordprocessingDrawing" xmlns:w10="urn:schemas-microsoft-com:office:word" xmlns:w="http://schemas.openxmlformats.org/wordprocessingml/2006/main" xmlns:wne="http://schemas.microsoft.com/office/word/2006/wordml">
+<w:endnotes xmlns:wpc="http://schemas.microsoft.com/office/word/2010/wordprocessingCanvas" xmlns:mc="http://schemas.openxmlformats.org/markup-compatibility/2006" xmlns:o="urn:schemas-microsoft-com:office:office" xmlns:r="http://schemas.openxmlformats.org/officeDocument/2006/relationships" xmlns:m="http://schemas.openxmlformats.org/officeDocument/2006/math" xmlns:v="urn:schemas-microsoft-com:vml" xmlns:wp14="http://schemas.microsoft.com/office/word/2010/wordprocessingDrawing" xmlns:wp="http://schemas.openxmlformats.org/drawingml/2006/wordprocessingDrawing" xmlns:w10="urn:schemas-microsoft-com:office:word" xmlns:w="http://schemas.openxmlformats.org/wordprocessingml/2006/main" xmlns:w14="http://schemas.microsoft.com/office/word/2010/wordml" xmlns:wpg="http://schemas.microsoft.com/office/word/2010/wordprocessingGroup" xmlns:wpi="http://schemas.microsoft.com/office/word/2010/wordprocessingInk" xmlns:wne="http://schemas.microsoft.com/office/word/2006/wordml" xmlns:wps="http://schemas.microsoft.com/office/word/2010/wordprocessingShape" mc:Ignorable="w14 wp14">
   <w:endnote w:type="separator" w:id="-1">
     <w:p>
       <w:r>
@@ -3775,7 +4013,7 @@
 </file>
 
 <file path=word/footnotes.xml><?xml version="1.0" encoding="utf-8"?>
-<w:footnotes xmlns:ve="http://schemas.openxmlformats.org/markup-compatibility/2006" xmlns:o="urn:schemas-microsoft-com:office:office" xmlns:r="http://schemas.openxmlformats.org/officeDocument/2006/relationships" xmlns:m="http://schemas.openxmlformats.org/officeDocument/2006/math" xmlns:v="urn:schemas-microsoft-com:vml" xmlns:wp="http://schemas.openxmlformats.org/drawingml/2006/wordprocessingDrawing" xmlns:w10="urn:schemas-microsoft-com:office:word" xmlns:w="http://schemas.openxmlformats.org/wordprocessingml/2006/main" xmlns:wne="http://schemas.microsoft.com/office/word/2006/wordml">
+<w:footnotes xmlns:wpc="http://schemas.microsoft.com/office/word/2010/wordprocessingCanvas" xmlns:mc="http://schemas.openxmlformats.org/markup-compatibility/2006" xmlns:o="urn:schemas-microsoft-com:office:office" xmlns:r="http://schemas.openxmlformats.org/officeDocument/2006/relationships" xmlns:m="http://schemas.openxmlformats.org/officeDocument/2006/math" xmlns:v="urn:schemas-microsoft-com:vml" xmlns:wp14="http://schemas.microsoft.com/office/word/2010/wordprocessingDrawing" xmlns:wp="http://schemas.openxmlformats.org/drawingml/2006/wordprocessingDrawing" xmlns:w10="urn:schemas-microsoft-com:office:word" xmlns:w="http://schemas.openxmlformats.org/wordprocessingml/2006/main" xmlns:w14="http://schemas.microsoft.com/office/word/2010/wordml" xmlns:wpg="http://schemas.microsoft.com/office/word/2010/wordprocessingGroup" xmlns:wpi="http://schemas.microsoft.com/office/word/2010/wordprocessingInk" xmlns:wne="http://schemas.microsoft.com/office/word/2006/wordml" xmlns:wps="http://schemas.microsoft.com/office/word/2010/wordprocessingShape" mc:Ignorable="w14 wp14">
   <w:footnote w:type="separator" w:id="-1">
     <w:p>
       <w:r>
@@ -3794,7 +4032,7 @@
 </file>
 
 <file path=word/header1.xml><?xml version="1.0" encoding="utf-8"?>
-<w:hdr xmlns:ve="http://schemas.openxmlformats.org/markup-compatibility/2006" xmlns:o="urn:schemas-microsoft-com:office:office" xmlns:r="http://schemas.openxmlformats.org/officeDocument/2006/relationships" xmlns:m="http://schemas.openxmlformats.org/officeDocument/2006/math" xmlns:v="urn:schemas-microsoft-com:vml" xmlns:wp="http://schemas.openxmlformats.org/drawingml/2006/wordprocessingDrawing" xmlns:w10="urn:schemas-microsoft-com:office:word" xmlns:w="http://schemas.openxmlformats.org/wordprocessingml/2006/main" xmlns:wne="http://schemas.microsoft.com/office/word/2006/wordml">
+<w:hdr xmlns:wpc="http://schemas.microsoft.com/office/word/2010/wordprocessingCanvas" xmlns:mc="http://schemas.openxmlformats.org/markup-compatibility/2006" xmlns:o="urn:schemas-microsoft-com:office:office" xmlns:r="http://schemas.openxmlformats.org/officeDocument/2006/relationships" xmlns:m="http://schemas.openxmlformats.org/officeDocument/2006/math" xmlns:v="urn:schemas-microsoft-com:vml" xmlns:wp14="http://schemas.microsoft.com/office/word/2010/wordprocessingDrawing" xmlns:wp="http://schemas.openxmlformats.org/drawingml/2006/wordprocessingDrawing" xmlns:w10="urn:schemas-microsoft-com:office:word" xmlns:w="http://schemas.openxmlformats.org/wordprocessingml/2006/main" xmlns:w14="http://schemas.microsoft.com/office/word/2010/wordml" xmlns:wpg="http://schemas.microsoft.com/office/word/2010/wordprocessingGroup" xmlns:wpi="http://schemas.microsoft.com/office/word/2010/wordprocessingInk" xmlns:wne="http://schemas.microsoft.com/office/word/2006/wordml" xmlns:wps="http://schemas.microsoft.com/office/word/2010/wordprocessingShape" mc:Ignorable="w14 wp14">
   <w:p>
     <w:pPr>
       <w:pStyle w:val="Header"/>
@@ -3816,7 +4054,7 @@
 </file>
 
 <file path=word/numbering.xml><?xml version="1.0" encoding="utf-8"?>
-<w:numbering xmlns:ve="http://schemas.openxmlformats.org/markup-compatibility/2006" xmlns:o="urn:schemas-microsoft-com:office:office" xmlns:r="http://schemas.openxmlformats.org/officeDocument/2006/relationships" xmlns:m="http://schemas.openxmlformats.org/officeDocument/2006/math" xmlns:v="urn:schemas-microsoft-com:vml" xmlns:wp="http://schemas.openxmlformats.org/drawingml/2006/wordprocessingDrawing" xmlns:w10="urn:schemas-microsoft-com:office:word" xmlns:w="http://schemas.openxmlformats.org/wordprocessingml/2006/main" xmlns:wne="http://schemas.microsoft.com/office/word/2006/wordml">
+<w:numbering xmlns:wpc="http://schemas.microsoft.com/office/word/2010/wordprocessingCanvas" xmlns:mc="http://schemas.openxmlformats.org/markup-compatibility/2006" xmlns:o="urn:schemas-microsoft-com:office:office" xmlns:r="http://schemas.openxmlformats.org/officeDocument/2006/relationships" xmlns:m="http://schemas.openxmlformats.org/officeDocument/2006/math" xmlns:v="urn:schemas-microsoft-com:vml" xmlns:wp14="http://schemas.microsoft.com/office/word/2010/wordprocessingDrawing" xmlns:wp="http://schemas.openxmlformats.org/drawingml/2006/wordprocessingDrawing" xmlns:w10="urn:schemas-microsoft-com:office:word" xmlns:w="http://schemas.openxmlformats.org/wordprocessingml/2006/main" xmlns:w14="http://schemas.microsoft.com/office/word/2010/wordml" xmlns:wpg="http://schemas.microsoft.com/office/word/2010/wordprocessingGroup" xmlns:wpi="http://schemas.microsoft.com/office/word/2010/wordprocessingInk" xmlns:wne="http://schemas.microsoft.com/office/word/2006/wordml" xmlns:wps="http://schemas.microsoft.com/office/word/2010/wordprocessingShape" mc:Ignorable="w14 wp14">
   <w:abstractNum w:abstractNumId="0">
     <w:nsid w:val="00863F39"/>
     <w:multiLevelType w:val="hybridMultilevel"/>
@@ -4821,7 +5059,7 @@
 </file>
 
 <file path=word/styles.xml><?xml version="1.0" encoding="utf-8"?>
-<w:styles xmlns:r="http://schemas.openxmlformats.org/officeDocument/2006/relationships" xmlns:w="http://schemas.openxmlformats.org/wordprocessingml/2006/main">
+<w:styles xmlns:mc="http://schemas.openxmlformats.org/markup-compatibility/2006" xmlns:r="http://schemas.openxmlformats.org/officeDocument/2006/relationships" xmlns:w="http://schemas.openxmlformats.org/wordprocessingml/2006/main" xmlns:w14="http://schemas.microsoft.com/office/word/2010/wordml" mc:Ignorable="w14">
   <w:docDefaults>
     <w:rPrDefault>
       <w:rPr>
@@ -5069,7 +5307,6 @@
     <w:uiPriority w:val="99"/>
     <w:semiHidden/>
     <w:unhideWhenUsed/>
-    <w:qFormat/>
     <w:tblPr>
       <w:tblInd w:w="0" w:type="dxa"/>
       <w:tblCellMar>
@@ -5219,7 +5456,6 @@
       <w:spacing w:after="0" w:line="240" w:lineRule="auto"/>
     </w:pPr>
     <w:tblPr>
-      <w:tblInd w:w="0" w:type="dxa"/>
       <w:tblBorders>
         <w:top w:val="single" w:sz="4" w:space="0" w:color="000000" w:themeColor="text1"/>
         <w:left w:val="single" w:sz="4" w:space="0" w:color="000000" w:themeColor="text1"/>
@@ -5228,12 +5464,6 @@
         <w:insideH w:val="single" w:sz="4" w:space="0" w:color="000000" w:themeColor="text1"/>
         <w:insideV w:val="single" w:sz="4" w:space="0" w:color="000000" w:themeColor="text1"/>
       </w:tblBorders>
-      <w:tblCellMar>
-        <w:top w:w="0" w:type="dxa"/>
-        <w:left w:w="108" w:type="dxa"/>
-        <w:bottom w:w="0" w:type="dxa"/>
-        <w:right w:w="108" w:type="dxa"/>
-      </w:tblCellMar>
     </w:tblPr>
   </w:style>
   <w:style w:type="table" w:styleId="MediumGrid1-Accent1">
@@ -5247,7 +5477,6 @@
     <w:tblPr>
       <w:tblStyleRowBandSize w:val="1"/>
       <w:tblStyleColBandSize w:val="1"/>
-      <w:tblInd w:w="0" w:type="dxa"/>
       <w:tblBorders>
         <w:top w:val="single" w:sz="8" w:space="0" w:color="7BA0CD" w:themeColor="accent1" w:themeTint="BF"/>
         <w:left w:val="single" w:sz="8" w:space="0" w:color="7BA0CD" w:themeColor="accent1" w:themeTint="BF"/>
@@ -5256,12 +5485,6 @@
         <w:insideH w:val="single" w:sz="8" w:space="0" w:color="7BA0CD" w:themeColor="accent1" w:themeTint="BF"/>
         <w:insideV w:val="single" w:sz="8" w:space="0" w:color="7BA0CD" w:themeColor="accent1" w:themeTint="BF"/>
       </w:tblBorders>
-      <w:tblCellMar>
-        <w:top w:w="0" w:type="dxa"/>
-        <w:left w:w="108" w:type="dxa"/>
-        <w:bottom w:w="0" w:type="dxa"/>
-        <w:right w:w="108" w:type="dxa"/>
-      </w:tblCellMar>
     </w:tblPr>
     <w:tcPr>
       <w:shd w:val="clear" w:color="auto" w:fill="D3DFEE" w:themeFill="accent1" w:themeFillTint="3F"/>
@@ -5334,17 +5557,10 @@
     <w:tblPr>
       <w:tblStyleRowBandSize w:val="1"/>
       <w:tblStyleColBandSize w:val="1"/>
-      <w:tblInd w:w="0" w:type="dxa"/>
       <w:tblBorders>
         <w:top w:val="single" w:sz="18" w:space="0" w:color="auto"/>
         <w:bottom w:val="single" w:sz="18" w:space="0" w:color="auto"/>
       </w:tblBorders>
-      <w:tblCellMar>
-        <w:top w:w="0" w:type="dxa"/>
-        <w:left w:w="108" w:type="dxa"/>
-        <w:bottom w:w="0" w:type="dxa"/>
-        <w:right w:w="108" w:type="dxa"/>
-      </w:tblCellMar>
     </w:tblPr>
     <w:tblStylePr w:type="firstRow">
       <w:pPr>
@@ -5483,7 +5699,6 @@
     <w:tblPr>
       <w:tblStyleRowBandSize w:val="1"/>
       <w:tblStyleColBandSize w:val="1"/>
-      <w:tblInd w:w="0" w:type="dxa"/>
       <w:tblBorders>
         <w:top w:val="single" w:sz="8" w:space="0" w:color="4F81BD" w:themeColor="accent1"/>
         <w:left w:val="single" w:sz="8" w:space="0" w:color="4F81BD" w:themeColor="accent1"/>
@@ -5492,12 +5707,6 @@
         <w:insideH w:val="single" w:sz="8" w:space="0" w:color="4F81BD" w:themeColor="accent1"/>
         <w:insideV w:val="single" w:sz="8" w:space="0" w:color="4F81BD" w:themeColor="accent1"/>
       </w:tblBorders>
-      <w:tblCellMar>
-        <w:top w:w="0" w:type="dxa"/>
-        <w:left w:w="108" w:type="dxa"/>
-        <w:bottom w:w="0" w:type="dxa"/>
-        <w:right w:w="108" w:type="dxa"/>
-      </w:tblCellMar>
     </w:tblPr>
     <w:tblStylePr w:type="firstRow">
       <w:pPr>
@@ -5615,6 +5824,73 @@
       <w:color w:val="4F81BD" w:themeColor="accent1"/>
       <w:sz w:val="24"/>
       <w:szCs w:val="24"/>
+    </w:rPr>
+  </w:style>
+  <w:style w:type="character" w:styleId="CommentReference">
+    <w:name w:val="annotation reference"/>
+    <w:basedOn w:val="DefaultParagraphFont"/>
+    <w:uiPriority w:val="99"/>
+    <w:semiHidden/>
+    <w:unhideWhenUsed/>
+    <w:rsid w:val="008D263D"/>
+    <w:rPr>
+      <w:sz w:val="16"/>
+      <w:szCs w:val="16"/>
+    </w:rPr>
+  </w:style>
+  <w:style w:type="paragraph" w:styleId="CommentText">
+    <w:name w:val="annotation text"/>
+    <w:basedOn w:val="Normal"/>
+    <w:link w:val="CommentTextChar"/>
+    <w:uiPriority w:val="99"/>
+    <w:semiHidden/>
+    <w:unhideWhenUsed/>
+    <w:rsid w:val="008D263D"/>
+    <w:rPr>
+      <w:sz w:val="20"/>
+      <w:szCs w:val="20"/>
+    </w:rPr>
+  </w:style>
+  <w:style w:type="character" w:customStyle="1" w:styleId="CommentTextChar">
+    <w:name w:val="Comment Text Char"/>
+    <w:basedOn w:val="DefaultParagraphFont"/>
+    <w:link w:val="CommentText"/>
+    <w:uiPriority w:val="99"/>
+    <w:semiHidden/>
+    <w:rsid w:val="008D263D"/>
+    <w:rPr>
+      <w:rFonts w:ascii="Times New Roman" w:eastAsia="Times New Roman" w:hAnsi="Times New Roman" w:cs="Times New Roman"/>
+      <w:sz w:val="20"/>
+      <w:szCs w:val="20"/>
+    </w:rPr>
+  </w:style>
+  <w:style w:type="paragraph" w:styleId="CommentSubject">
+    <w:name w:val="annotation subject"/>
+    <w:basedOn w:val="CommentText"/>
+    <w:next w:val="CommentText"/>
+    <w:link w:val="CommentSubjectChar"/>
+    <w:uiPriority w:val="99"/>
+    <w:semiHidden/>
+    <w:unhideWhenUsed/>
+    <w:rsid w:val="008D263D"/>
+    <w:rPr>
+      <w:b/>
+      <w:bCs/>
+    </w:rPr>
+  </w:style>
+  <w:style w:type="character" w:customStyle="1" w:styleId="CommentSubjectChar">
+    <w:name w:val="Comment Subject Char"/>
+    <w:basedOn w:val="CommentTextChar"/>
+    <w:link w:val="CommentSubject"/>
+    <w:uiPriority w:val="99"/>
+    <w:semiHidden/>
+    <w:rsid w:val="008D263D"/>
+    <w:rPr>
+      <w:rFonts w:ascii="Times New Roman" w:eastAsia="Times New Roman" w:hAnsi="Times New Roman" w:cs="Times New Roman"/>
+      <w:b/>
+      <w:bCs/>
+      <w:sz w:val="20"/>
+      <w:szCs w:val="20"/>
     </w:rPr>
   </w:style>
 </w:styles>
@@ -6098,7 +6374,7 @@
 </file>
 
 <file path=customXml/itemProps1.xml><?xml version="1.0" encoding="utf-8"?>
-<ds:datastoreItem xmlns:ds="http://schemas.openxmlformats.org/officeDocument/2006/customXml" ds:itemID="{8267B612-40EF-473F-AF1A-A054A891100E}">
+<ds:datastoreItem xmlns:ds="http://schemas.openxmlformats.org/officeDocument/2006/customXml" ds:itemID="{DFD53317-E130-4C6C-9DB1-BD4F84C2C29E}">
   <ds:schemaRefs>
     <ds:schemaRef ds:uri="http://schemas.openxmlformats.org/officeDocument/2006/bibliography"/>
   </ds:schemaRefs>

</xml_diff>